<commit_message>
Adds function to calculate latency
</commit_message>
<xml_diff>
--- a/Report-performance metrics calculation.docx
+++ b/Report-performance metrics calculation.docx
@@ -49,41 +49,13 @@
     <w:p>
       <w:pPr>
         <w:spacing w:before="100" w:beforeAutospacing="1" w:after="100" w:afterAutospacing="1"/>
-        <w:rPr>
-          <w:rFonts w:ascii="Times New Roman" w:eastAsia="Times New Roman" w:hAnsi="Times New Roman" w:cs="Times New Roman"/>
-          <w:kern w:val="0"/>
-          <w14:ligatures w14:val="none"/>
-        </w:rPr>
-      </w:pPr>
-      <w:r>
-        <w:rPr>
-          <w:rFonts w:ascii="Times New Roman" w:eastAsia="Times New Roman" w:hAnsi="Times New Roman" w:cs="Times New Roman"/>
-          <w:b/>
-          <w:bCs/>
-          <w:kern w:val="0"/>
-          <w14:ligatures w14:val="none"/>
-        </w:rPr>
-        <w:t>1.</w:t>
-      </w:r>
-      <w:r>
-        <w:rPr>
-          <w:rFonts w:ascii="Times New Roman" w:eastAsia="Times New Roman" w:hAnsi="Times New Roman" w:cs="Times New Roman"/>
-          <w:b/>
-          <w:bCs/>
-          <w:kern w:val="0"/>
-          <w14:ligatures w14:val="none"/>
-        </w:rPr>
-        <w:t>1.1</w:t>
-      </w:r>
-      <w:r>
-        <w:rPr>
-          <w:rFonts w:ascii="Times New Roman" w:eastAsia="Times New Roman" w:hAnsi="Times New Roman" w:cs="Times New Roman"/>
-          <w:b/>
-          <w:bCs/>
-          <w:kern w:val="0"/>
-          <w14:ligatures w14:val="none"/>
-        </w:rPr>
-        <w:t xml:space="preserve"> Context Precision:</w:t>
+      </w:pPr>
+      <w:r>
+        <w:rPr>
+          <w:b/>
+          <w:bCs/>
+        </w:rPr>
+        <w:t>Assessment:</w:t>
       </w:r>
     </w:p>
     <w:p>
@@ -93,29 +65,15 @@
           <w:numId w:val="1"/>
         </w:numPr>
         <w:spacing w:before="100" w:beforeAutospacing="1" w:after="100" w:afterAutospacing="1"/>
-        <w:rPr>
-          <w:rFonts w:ascii="Times New Roman" w:eastAsia="Times New Roman" w:hAnsi="Times New Roman" w:cs="Times New Roman"/>
-          <w:kern w:val="0"/>
-          <w14:ligatures w14:val="none"/>
-        </w:rPr>
-      </w:pPr>
-      <w:r>
-        <w:rPr>
-          <w:rFonts w:ascii="Times New Roman" w:eastAsia="Times New Roman" w:hAnsi="Times New Roman" w:cs="Times New Roman"/>
-          <w:b/>
-          <w:bCs/>
-          <w:kern w:val="0"/>
-          <w14:ligatures w14:val="none"/>
-        </w:rPr>
-        <w:t>Definition:</w:t>
-      </w:r>
-      <w:r>
-        <w:rPr>
-          <w:rFonts w:ascii="Times New Roman" w:eastAsia="Times New Roman" w:hAnsi="Times New Roman" w:cs="Times New Roman"/>
-          <w:kern w:val="0"/>
-          <w14:ligatures w14:val="none"/>
-        </w:rPr>
-        <w:t xml:space="preserve"> The ratio of relevant context retrieved to the total context retrieved.</w:t>
+      </w:pPr>
+      <w:r>
+        <w:t>Query 1</w:t>
+      </w:r>
+      <w:r>
+        <w:t xml:space="preserve">: </w:t>
+      </w:r>
+      <w:r>
+        <w:t>“Can you recommend some songs for a beach wedding ceremony?”</w:t>
       </w:r>
     </w:p>
     <w:p>
@@ -125,88 +83,18 @@
           <w:numId w:val="1"/>
         </w:numPr>
         <w:spacing w:before="100" w:beforeAutospacing="1" w:after="100" w:afterAutospacing="1"/>
-        <w:rPr>
-          <w:rFonts w:ascii="Times New Roman" w:eastAsia="Times New Roman" w:hAnsi="Times New Roman" w:cs="Times New Roman"/>
-          <w:kern w:val="0"/>
-          <w14:ligatures w14:val="none"/>
-        </w:rPr>
-      </w:pPr>
-      <w:r>
-        <w:rPr>
-          <w:rFonts w:ascii="Times New Roman" w:eastAsia="Times New Roman" w:hAnsi="Times New Roman" w:cs="Times New Roman"/>
-          <w:b/>
-          <w:bCs/>
-          <w:kern w:val="0"/>
-          <w14:ligatures w14:val="none"/>
-        </w:rPr>
-        <w:t>Evaluation:</w:t>
-      </w:r>
-      <w:r>
-        <w:rPr>
-          <w:rFonts w:ascii="Times New Roman" w:eastAsia="Times New Roman" w:hAnsi="Times New Roman" w:cs="Times New Roman"/>
-          <w:kern w:val="0"/>
-          <w14:ligatures w14:val="none"/>
-        </w:rPr>
-        <w:t xml:space="preserve"> For queries like "</w:t>
-      </w:r>
-      <w:r>
-        <w:rPr>
-          <w:rFonts w:ascii="Times New Roman" w:eastAsia="Times New Roman" w:hAnsi="Times New Roman" w:cs="Times New Roman"/>
-          <w:kern w:val="0"/>
-          <w14:ligatures w14:val="none"/>
-        </w:rPr>
-        <w:t xml:space="preserve"> </w:t>
-      </w:r>
-      <w:r>
-        <w:rPr>
-          <w:rFonts w:ascii="Times New Roman" w:eastAsia="Times New Roman" w:hAnsi="Times New Roman" w:cs="Times New Roman"/>
-          <w:kern w:val="0"/>
-          <w14:ligatures w14:val="none"/>
-        </w:rPr>
-        <w:t>Can you recommend some songs for a beach wedding ceremony</w:t>
-      </w:r>
-      <w:r>
-        <w:rPr>
-          <w:rFonts w:ascii="Times New Roman" w:eastAsia="Times New Roman" w:hAnsi="Times New Roman" w:cs="Times New Roman"/>
-          <w:kern w:val="0"/>
-          <w14:ligatures w14:val="none"/>
-        </w:rPr>
-        <w:t>?" and "</w:t>
-      </w:r>
-      <w:r>
-        <w:t xml:space="preserve"> </w:t>
-      </w:r>
-      <w:r>
-        <w:rPr>
-          <w:rFonts w:ascii="Times New Roman" w:eastAsia="Times New Roman" w:hAnsi="Times New Roman" w:cs="Times New Roman"/>
-          <w:kern w:val="0"/>
-          <w14:ligatures w14:val="none"/>
-        </w:rPr>
-        <w:t>What are some classical music suitable for the first dance?</w:t>
-      </w:r>
-      <w:r>
-        <w:rPr>
-          <w:rFonts w:ascii="Times New Roman" w:eastAsia="Times New Roman" w:hAnsi="Times New Roman" w:cs="Times New Roman"/>
-          <w:kern w:val="0"/>
-          <w14:ligatures w14:val="none"/>
-        </w:rPr>
-        <w:t xml:space="preserve">," the retrieved context should match closely with wedding music recommendations. If the chatbot retrieves specific song details relevant to </w:t>
-      </w:r>
-      <w:r>
-        <w:rPr>
-          <w:rFonts w:ascii="Times New Roman" w:eastAsia="Times New Roman" w:hAnsi="Times New Roman" w:cs="Times New Roman"/>
-          <w:kern w:val="0"/>
-          <w14:ligatures w14:val="none"/>
-        </w:rPr>
-        <w:t xml:space="preserve">beach </w:t>
-      </w:r>
-      <w:r>
-        <w:rPr>
-          <w:rFonts w:ascii="Times New Roman" w:eastAsia="Times New Roman" w:hAnsi="Times New Roman" w:cs="Times New Roman"/>
-          <w:kern w:val="0"/>
-          <w14:ligatures w14:val="none"/>
-        </w:rPr>
-        <w:t>weddings or classical music from the dataset, the precision is high.</w:t>
+      </w:pPr>
+      <w:r>
+        <w:t xml:space="preserve">Query </w:t>
+      </w:r>
+      <w:r>
+        <w:t>2: “</w:t>
+      </w:r>
+      <w:r>
+        <w:t xml:space="preserve"> What are some classical music suitable for the first dance</w:t>
+      </w:r>
+      <w:r>
+        <w:t>”</w:t>
       </w:r>
     </w:p>
     <w:p>
@@ -216,21 +104,31 @@
           <w:numId w:val="1"/>
         </w:numPr>
         <w:spacing w:before="100" w:beforeAutospacing="1" w:after="100" w:afterAutospacing="1"/>
-        <w:rPr>
-          <w:rFonts w:ascii="Times New Roman" w:eastAsia="Times New Roman" w:hAnsi="Times New Roman" w:cs="Times New Roman"/>
-          <w:kern w:val="0"/>
-          <w14:ligatures w14:val="none"/>
-        </w:rPr>
-      </w:pPr>
-      <w:r>
-        <w:rPr>
-          <w:rFonts w:ascii="Times New Roman" w:eastAsia="Times New Roman" w:hAnsi="Times New Roman" w:cs="Times New Roman"/>
-          <w:b/>
-          <w:bCs/>
-          <w:kern w:val="0"/>
-          <w14:ligatures w14:val="none"/>
-        </w:rPr>
-        <w:t>Assessment:</w:t>
+      </w:pPr>
+      <w:r>
+        <w:t>Query</w:t>
+      </w:r>
+      <w:r>
+        <w:t xml:space="preserve"> </w:t>
+      </w:r>
+      <w:r>
+        <w:t>3: “ What’s the most popular song 2023?”</w:t>
+      </w:r>
+    </w:p>
+    <w:p>
+      <w:pPr>
+        <w:spacing w:before="100" w:beforeAutospacing="1" w:after="100" w:afterAutospacing="1"/>
+        <w:rPr>
+          <w:b/>
+          <w:bCs/>
+        </w:rPr>
+      </w:pPr>
+      <w:r>
+        <w:rPr>
+          <w:b/>
+          <w:bCs/>
+        </w:rPr>
+        <w:t>Retrieval context:</w:t>
       </w:r>
     </w:p>
     <w:p>
@@ -240,197 +138,20 @@
           <w:numId w:val="1"/>
         </w:numPr>
         <w:spacing w:before="100" w:beforeAutospacing="1" w:after="100" w:afterAutospacing="1"/>
-        <w:rPr>
-          <w:rFonts w:ascii="Times New Roman" w:eastAsia="Times New Roman" w:hAnsi="Times New Roman" w:cs="Times New Roman"/>
-          <w:kern w:val="0"/>
-          <w14:ligatures w14:val="none"/>
-        </w:rPr>
-      </w:pPr>
-      <w:r>
-        <w:rPr>
-          <w:rFonts w:ascii="Times New Roman" w:eastAsia="Times New Roman" w:hAnsi="Times New Roman" w:cs="Times New Roman"/>
-          <w:kern w:val="0"/>
-          <w14:ligatures w14:val="none"/>
-        </w:rPr>
-        <w:t>Query 1</w:t>
-      </w:r>
-      <w:r>
-        <w:rPr>
-          <w:rFonts w:ascii="Times New Roman" w:eastAsia="Times New Roman" w:hAnsi="Times New Roman" w:cs="Times New Roman"/>
-          <w:kern w:val="0"/>
-          <w14:ligatures w14:val="none"/>
-        </w:rPr>
-        <w:t xml:space="preserve">: </w:t>
-      </w:r>
-      <w:r>
-        <w:rPr>
-          <w:rFonts w:ascii="Times New Roman" w:eastAsia="Times New Roman" w:hAnsi="Times New Roman" w:cs="Times New Roman"/>
-          <w:kern w:val="0"/>
-          <w14:ligatures w14:val="none"/>
-        </w:rPr>
-        <w:t>“</w:t>
-      </w:r>
-      <w:r>
-        <w:rPr>
-          <w:rFonts w:ascii="Times New Roman" w:eastAsia="Times New Roman" w:hAnsi="Times New Roman" w:cs="Times New Roman"/>
-          <w:kern w:val="0"/>
-          <w14:ligatures w14:val="none"/>
-        </w:rPr>
-        <w:t>Can you recommend some songs for a beach weddin</w:t>
-      </w:r>
-      <w:r>
-        <w:rPr>
-          <w:rFonts w:ascii="Times New Roman" w:eastAsia="Times New Roman" w:hAnsi="Times New Roman" w:cs="Times New Roman"/>
-          <w:kern w:val="0"/>
-          <w14:ligatures w14:val="none"/>
-        </w:rPr>
-        <w:t>g</w:t>
-      </w:r>
-      <w:r>
-        <w:rPr>
-          <w:rFonts w:ascii="Times New Roman" w:eastAsia="Times New Roman" w:hAnsi="Times New Roman" w:cs="Times New Roman"/>
-          <w:kern w:val="0"/>
-          <w14:ligatures w14:val="none"/>
-        </w:rPr>
-        <w:t xml:space="preserve"> ceremony</w:t>
-      </w:r>
-      <w:r>
-        <w:rPr>
-          <w:rFonts w:ascii="Times New Roman" w:eastAsia="Times New Roman" w:hAnsi="Times New Roman" w:cs="Times New Roman"/>
-          <w:kern w:val="0"/>
-          <w14:ligatures w14:val="none"/>
-        </w:rPr>
-        <w:t>?</w:t>
-      </w:r>
-      <w:r>
-        <w:rPr>
-          <w:rFonts w:ascii="Times New Roman" w:eastAsia="Times New Roman" w:hAnsi="Times New Roman" w:cs="Times New Roman"/>
-          <w:kern w:val="0"/>
-          <w14:ligatures w14:val="none"/>
-        </w:rPr>
-        <w:t>”</w:t>
-      </w:r>
-    </w:p>
-    <w:p>
-      <w:pPr>
-        <w:numPr>
-          <w:ilvl w:val="0"/>
-          <w:numId w:val="1"/>
-        </w:numPr>
-        <w:spacing w:before="100" w:beforeAutospacing="1" w:after="100" w:afterAutospacing="1"/>
-        <w:rPr>
-          <w:rFonts w:ascii="Times New Roman" w:eastAsia="Times New Roman" w:hAnsi="Times New Roman" w:cs="Times New Roman"/>
-          <w:kern w:val="0"/>
-          <w14:ligatures w14:val="none"/>
-        </w:rPr>
-      </w:pPr>
-      <w:r>
-        <w:rPr>
-          <w:rFonts w:ascii="Times New Roman" w:eastAsia="Times New Roman" w:hAnsi="Times New Roman" w:cs="Times New Roman"/>
-          <w:kern w:val="0"/>
-          <w14:ligatures w14:val="none"/>
-        </w:rPr>
-        <w:t xml:space="preserve">Query </w:t>
-      </w:r>
-      <w:r>
-        <w:rPr>
-          <w:rFonts w:ascii="Times New Roman" w:eastAsia="Times New Roman" w:hAnsi="Times New Roman" w:cs="Times New Roman"/>
-          <w:kern w:val="0"/>
-          <w14:ligatures w14:val="none"/>
-        </w:rPr>
-        <w:t xml:space="preserve">2: </w:t>
-      </w:r>
-      <w:r>
-        <w:rPr>
-          <w:rFonts w:ascii="Times New Roman" w:eastAsia="Times New Roman" w:hAnsi="Times New Roman" w:cs="Times New Roman"/>
-          <w:kern w:val="0"/>
-          <w14:ligatures w14:val="none"/>
-        </w:rPr>
-        <w:t>“</w:t>
-      </w:r>
-      <w:r>
-        <w:rPr>
-          <w:rFonts w:ascii="Times New Roman" w:eastAsia="Times New Roman" w:hAnsi="Times New Roman" w:cs="Times New Roman"/>
-          <w:kern w:val="0"/>
-          <w14:ligatures w14:val="none"/>
-        </w:rPr>
-        <w:t xml:space="preserve"> </w:t>
-      </w:r>
-      <w:r>
-        <w:rPr>
-          <w:rFonts w:ascii="Times New Roman" w:eastAsia="Times New Roman" w:hAnsi="Times New Roman" w:cs="Times New Roman"/>
-          <w:kern w:val="0"/>
-          <w14:ligatures w14:val="none"/>
-        </w:rPr>
-        <w:t>What are some classical music suitable for the first dance</w:t>
-      </w:r>
-      <w:r>
-        <w:rPr>
-          <w:rFonts w:ascii="Times New Roman" w:eastAsia="Times New Roman" w:hAnsi="Times New Roman" w:cs="Times New Roman"/>
-          <w:kern w:val="0"/>
-          <w14:ligatures w14:val="none"/>
-        </w:rPr>
-        <w:t>”</w:t>
-      </w:r>
-    </w:p>
-    <w:p>
-      <w:pPr>
-        <w:numPr>
-          <w:ilvl w:val="0"/>
-          <w:numId w:val="1"/>
-        </w:numPr>
-        <w:spacing w:before="100" w:beforeAutospacing="1" w:after="100" w:afterAutospacing="1"/>
-        <w:rPr>
-          <w:rFonts w:ascii="Times New Roman" w:eastAsia="Times New Roman" w:hAnsi="Times New Roman" w:cs="Times New Roman"/>
-          <w:kern w:val="0"/>
-          <w14:ligatures w14:val="none"/>
-        </w:rPr>
-      </w:pPr>
-      <w:r>
-        <w:rPr>
-          <w:rFonts w:ascii="Times New Roman" w:eastAsia="Times New Roman" w:hAnsi="Times New Roman" w:cs="Times New Roman"/>
-          <w:kern w:val="0"/>
-          <w14:ligatures w14:val="none"/>
-        </w:rPr>
-        <w:t>Query3: “ What’s the most popular song 2023?”</w:t>
-      </w:r>
-    </w:p>
-    <w:p>
-      <w:pPr>
-        <w:spacing w:before="100" w:beforeAutospacing="1" w:after="100" w:afterAutospacing="1"/>
-        <w:rPr>
-          <w:rFonts w:ascii="Times New Roman" w:eastAsia="Times New Roman" w:hAnsi="Times New Roman" w:cs="Times New Roman"/>
-          <w:kern w:val="0"/>
-          <w14:ligatures w14:val="none"/>
-        </w:rPr>
-      </w:pPr>
-      <w:r>
-        <w:t>Query</w:t>
-      </w:r>
-      <w:r>
-        <w:tab/>
-        <w:t>1 about beach wedding ceremony</w:t>
-      </w:r>
-    </w:p>
-    <w:p>
-      <w:pPr>
-        <w:spacing w:before="100" w:beforeAutospacing="1" w:after="100" w:afterAutospacing="1"/>
-        <w:rPr>
-          <w:rFonts w:ascii="Times New Roman" w:eastAsia="Times New Roman" w:hAnsi="Times New Roman" w:cs="Times New Roman"/>
-          <w:kern w:val="0"/>
-          <w14:ligatures w14:val="none"/>
-        </w:rPr>
-      </w:pPr>
-      <w:r>
-        <w:rPr>
-          <w:rFonts w:ascii="Times New Roman" w:eastAsia="Times New Roman" w:hAnsi="Times New Roman" w:cs="Times New Roman"/>
-          <w:kern w:val="0"/>
-          <w14:ligatures w14:val="none"/>
+      </w:pPr>
+      <w:r>
+        <w:t>Query 1:</w:t>
+      </w:r>
+    </w:p>
+    <w:p>
+      <w:r>
+        <w:rPr>
+          <w:noProof/>
         </w:rPr>
         <w:drawing>
-          <wp:inline distT="0" distB="0" distL="0" distR="0" wp14:anchorId="49E1954E" wp14:editId="782D5F20">
-            <wp:extent cx="5943600" cy="1610360"/>
-            <wp:effectExtent l="0" t="0" r="0" b="2540"/>
+          <wp:inline distT="0" distB="0" distL="0" distR="0" wp14:anchorId="67C8871C" wp14:editId="12F41AD6">
+            <wp:extent cx="5170701" cy="1400951"/>
+            <wp:effectExtent l="0" t="0" r="0" b="0"/>
             <wp:docPr id="1811586896" name="Picture 1"/>
             <wp:cNvGraphicFramePr>
               <a:graphicFrameLocks xmlns:a="http://schemas.openxmlformats.org/drawingml/2006/main" noChangeAspect="1"/>
@@ -451,7 +172,7 @@
                   <pic:spPr>
                     <a:xfrm>
                       <a:off x="0" y="0"/>
-                      <a:ext cx="5943600" cy="1610360"/>
+                      <a:ext cx="5228558" cy="1416627"/>
                     </a:xfrm>
                     <a:prstGeom prst="rect">
                       <a:avLst/>
@@ -466,52 +187,28 @@
     </w:p>
     <w:p>
       <w:pPr>
-        <w:spacing w:before="100" w:beforeAutospacing="1" w:after="100" w:afterAutospacing="1"/>
-        <w:rPr>
-          <w:rFonts w:ascii="Times New Roman" w:eastAsia="Times New Roman" w:hAnsi="Times New Roman" w:cs="Times New Roman"/>
-          <w:kern w:val="0"/>
-          <w14:ligatures w14:val="none"/>
-        </w:rPr>
-      </w:pPr>
-    </w:p>
-    <w:p>
-      <w:pPr>
-        <w:spacing w:before="100" w:beforeAutospacing="1" w:after="100" w:afterAutospacing="1"/>
-        <w:rPr>
-          <w:rFonts w:ascii="Times New Roman" w:eastAsia="Times New Roman" w:hAnsi="Times New Roman" w:cs="Times New Roman"/>
-          <w:kern w:val="0"/>
-          <w14:ligatures w14:val="none"/>
-        </w:rPr>
-      </w:pPr>
-      <w:r>
-        <w:rPr>
-          <w:rFonts w:ascii="Times New Roman" w:eastAsia="Times New Roman" w:hAnsi="Times New Roman" w:cs="Times New Roman"/>
-          <w:kern w:val="0"/>
-          <w14:ligatures w14:val="none"/>
-        </w:rPr>
-        <w:t>Query about classical music</w:t>
-      </w:r>
-    </w:p>
-    <w:p>
-      <w:pPr>
-        <w:spacing w:before="100" w:beforeAutospacing="1" w:after="100" w:afterAutospacing="1"/>
-        <w:rPr>
-          <w:rFonts w:ascii="Times New Roman" w:eastAsia="Times New Roman" w:hAnsi="Times New Roman" w:cs="Times New Roman"/>
-          <w:kern w:val="0"/>
-          <w14:ligatures w14:val="none"/>
-        </w:rPr>
-      </w:pPr>
-      <w:r>
-        <w:rPr>
-          <w:rFonts w:ascii="Times New Roman" w:eastAsia="Times New Roman" w:hAnsi="Times New Roman" w:cs="Times New Roman"/>
-          <w:kern w:val="0"/>
-          <w14:ligatures w14:val="none"/>
-        </w:rPr>
-        <w:lastRenderedPageBreak/>
+        <w:numPr>
+          <w:ilvl w:val="0"/>
+          <w:numId w:val="1"/>
+        </w:numPr>
+        <w:spacing w:before="100" w:beforeAutospacing="1" w:after="100" w:afterAutospacing="1"/>
+      </w:pPr>
+      <w:r>
+        <w:t xml:space="preserve">Query </w:t>
+      </w:r>
+      <w:r>
+        <w:t xml:space="preserve">2: </w:t>
+      </w:r>
+    </w:p>
+    <w:p>
+      <w:r>
+        <w:rPr>
+          <w:noProof/>
+        </w:rPr>
         <w:drawing>
-          <wp:inline distT="0" distB="0" distL="0" distR="0" wp14:anchorId="40118D7A" wp14:editId="779193AD">
-            <wp:extent cx="5943600" cy="4358005"/>
-            <wp:effectExtent l="0" t="0" r="0" b="0"/>
+          <wp:inline distT="0" distB="0" distL="0" distR="0" wp14:anchorId="38CCE533" wp14:editId="2781A002">
+            <wp:extent cx="3976561" cy="2915720"/>
+            <wp:effectExtent l="0" t="0" r="0" b="5715"/>
             <wp:docPr id="1873759556" name="Picture 1"/>
             <wp:cNvGraphicFramePr>
               <a:graphicFrameLocks xmlns:a="http://schemas.openxmlformats.org/drawingml/2006/main" noChangeAspect="1"/>
@@ -532,7 +229,7 @@
                   <pic:spPr>
                     <a:xfrm>
                       <a:off x="0" y="0"/>
-                      <a:ext cx="5943600" cy="4358005"/>
+                      <a:ext cx="3985109" cy="2921988"/>
                     </a:xfrm>
                     <a:prstGeom prst="rect">
                       <a:avLst/>
@@ -548,113 +245,219 @@
     <w:p>
       <w:pPr>
         <w:numPr>
+          <w:ilvl w:val="0"/>
+          <w:numId w:val="1"/>
+        </w:numPr>
+        <w:spacing w:before="100" w:beforeAutospacing="1" w:after="100" w:afterAutospacing="1"/>
+      </w:pPr>
+      <w:r>
+        <w:t xml:space="preserve">Query </w:t>
+      </w:r>
+      <w:r>
+        <w:t>3</w:t>
+      </w:r>
+      <w:r>
+        <w:t xml:space="preserve">: </w:t>
+      </w:r>
+    </w:p>
+    <w:p/>
+    <w:p>
+      <w:r>
+        <w:drawing>
+          <wp:inline distT="0" distB="0" distL="0" distR="0" wp14:anchorId="3E33B517" wp14:editId="5C1A2501">
+            <wp:extent cx="3999123" cy="3867101"/>
+            <wp:effectExtent l="0" t="0" r="1905" b="0"/>
+            <wp:docPr id="1288023909" name="Picture 1"/>
+            <wp:cNvGraphicFramePr>
+              <a:graphicFrameLocks xmlns:a="http://schemas.openxmlformats.org/drawingml/2006/main" noChangeAspect="1"/>
+            </wp:cNvGraphicFramePr>
+            <a:graphic xmlns:a="http://schemas.openxmlformats.org/drawingml/2006/main">
+              <a:graphicData uri="http://schemas.openxmlformats.org/drawingml/2006/picture">
+                <pic:pic xmlns:pic="http://schemas.openxmlformats.org/drawingml/2006/picture">
+                  <pic:nvPicPr>
+                    <pic:cNvPr id="1288023909" name=""/>
+                    <pic:cNvPicPr/>
+                  </pic:nvPicPr>
+                  <pic:blipFill>
+                    <a:blip r:embed="rId7"/>
+                    <a:stretch>
+                      <a:fillRect/>
+                    </a:stretch>
+                  </pic:blipFill>
+                  <pic:spPr>
+                    <a:xfrm>
+                      <a:off x="0" y="0"/>
+                      <a:ext cx="4007904" cy="3875592"/>
+                    </a:xfrm>
+                    <a:prstGeom prst="rect">
+                      <a:avLst/>
+                    </a:prstGeom>
+                  </pic:spPr>
+                </pic:pic>
+              </a:graphicData>
+            </a:graphic>
+          </wp:inline>
+        </w:drawing>
+      </w:r>
+    </w:p>
+    <w:p>
+      <w:pPr>
+        <w:spacing w:before="100" w:beforeAutospacing="1" w:after="100" w:afterAutospacing="1"/>
+      </w:pPr>
+      <w:r>
+        <w:rPr>
+          <w:b/>
+          <w:bCs/>
+        </w:rPr>
+        <w:t>1.</w:t>
+      </w:r>
+      <w:r>
+        <w:rPr>
+          <w:b/>
+          <w:bCs/>
+        </w:rPr>
+        <w:t>1.1</w:t>
+      </w:r>
+      <w:r>
+        <w:rPr>
+          <w:b/>
+          <w:bCs/>
+        </w:rPr>
+        <w:t xml:space="preserve"> Context Precision:</w:t>
+      </w:r>
+    </w:p>
+    <w:p>
+      <w:pPr>
+        <w:numPr>
+          <w:ilvl w:val="0"/>
+          <w:numId w:val="1"/>
+        </w:numPr>
+        <w:spacing w:before="100" w:beforeAutospacing="1" w:after="100" w:afterAutospacing="1"/>
+      </w:pPr>
+      <w:r>
+        <w:rPr>
+          <w:b/>
+          <w:bCs/>
+        </w:rPr>
+        <w:t>Definition:</w:t>
+      </w:r>
+      <w:r>
+        <w:t xml:space="preserve"> The ratio of relevant context retrieved to the total context retrieved.</w:t>
+      </w:r>
+    </w:p>
+    <w:p>
+      <w:pPr>
+        <w:numPr>
+          <w:ilvl w:val="0"/>
+          <w:numId w:val="1"/>
+        </w:numPr>
+        <w:spacing w:before="100" w:beforeAutospacing="1" w:after="100" w:afterAutospacing="1"/>
+      </w:pPr>
+      <w:r>
+        <w:rPr>
+          <w:b/>
+          <w:bCs/>
+        </w:rPr>
+        <w:t>Evaluation:</w:t>
+      </w:r>
+      <w:r>
+        <w:t xml:space="preserve"> For queries like "</w:t>
+      </w:r>
+      <w:r>
+        <w:t xml:space="preserve"> Can you recommend some songs for a beach wedding ceremony</w:t>
+      </w:r>
+      <w:r>
+        <w:t>?" and "</w:t>
+      </w:r>
+      <w:r>
+        <w:t xml:space="preserve"> What are some classical music suitable for the first dance?</w:t>
+      </w:r>
+      <w:r>
+        <w:t xml:space="preserve">," the retrieved context should match closely with wedding music recommendations. If the chatbot retrieves specific song details relevant to </w:t>
+      </w:r>
+      <w:r>
+        <w:t xml:space="preserve">beach </w:t>
+      </w:r>
+      <w:r>
+        <w:t>weddings or classical music from the dataset, the precision is high.</w:t>
+      </w:r>
+    </w:p>
+    <w:p>
+      <w:pPr>
+        <w:pStyle w:val="ListParagraph"/>
+        <w:numPr>
+          <w:ilvl w:val="0"/>
+          <w:numId w:val="1"/>
+        </w:numPr>
+        <w:spacing w:before="100" w:beforeAutospacing="1" w:after="100" w:afterAutospacing="1"/>
+        <w:rPr>
+          <w:b/>
+          <w:bCs/>
+        </w:rPr>
+      </w:pPr>
+      <w:r>
+        <w:rPr>
+          <w:b/>
+          <w:bCs/>
+        </w:rPr>
+        <w:t>Assessment:</w:t>
+      </w:r>
+    </w:p>
+    <w:p>
+      <w:pPr>
+        <w:numPr>
           <w:ilvl w:val="1"/>
-          <w:numId w:val="1"/>
-        </w:numPr>
-        <w:spacing w:before="100" w:beforeAutospacing="1" w:after="100" w:afterAutospacing="1"/>
-        <w:rPr>
-          <w:rFonts w:ascii="Times New Roman" w:eastAsia="Times New Roman" w:hAnsi="Times New Roman" w:cs="Times New Roman"/>
-          <w:kern w:val="0"/>
-          <w14:ligatures w14:val="none"/>
-        </w:rPr>
-      </w:pPr>
-      <w:r>
-        <w:rPr>
-          <w:rFonts w:ascii="Times New Roman" w:eastAsia="Times New Roman" w:hAnsi="Times New Roman" w:cs="Times New Roman"/>
-          <w:kern w:val="0"/>
-          <w14:ligatures w14:val="none"/>
-        </w:rPr>
-        <w:t xml:space="preserve">Query 1: The chatbot retrieves contexts specific to </w:t>
-      </w:r>
-      <w:r>
-        <w:rPr>
-          <w:rFonts w:ascii="Times New Roman" w:eastAsia="Times New Roman" w:hAnsi="Times New Roman" w:cs="Times New Roman"/>
-          <w:kern w:val="0"/>
-          <w14:ligatures w14:val="none"/>
-        </w:rPr>
-        <w:t xml:space="preserve">beach </w:t>
-      </w:r>
-      <w:r>
-        <w:rPr>
-          <w:rFonts w:ascii="Times New Roman" w:eastAsia="Times New Roman" w:hAnsi="Times New Roman" w:cs="Times New Roman"/>
-          <w:kern w:val="0"/>
-          <w14:ligatures w14:val="none"/>
-        </w:rPr>
-        <w:t>wedding music, indicating high precision.</w:t>
+          <w:numId w:val="2"/>
+        </w:numPr>
+        <w:spacing w:before="100" w:beforeAutospacing="1" w:after="100" w:afterAutospacing="1"/>
+      </w:pPr>
+      <w:r>
+        <w:t xml:space="preserve">Query 1: </w:t>
+      </w:r>
+      <w:r>
+        <w:t>low</w:t>
       </w:r>
     </w:p>
     <w:p>
       <w:pPr>
         <w:numPr>
           <w:ilvl w:val="1"/>
-          <w:numId w:val="1"/>
-        </w:numPr>
-        <w:spacing w:before="100" w:beforeAutospacing="1" w:after="100" w:afterAutospacing="1"/>
-        <w:rPr>
-          <w:rFonts w:ascii="Times New Roman" w:eastAsia="Times New Roman" w:hAnsi="Times New Roman" w:cs="Times New Roman"/>
-          <w:kern w:val="0"/>
-          <w14:ligatures w14:val="none"/>
-        </w:rPr>
-      </w:pPr>
-      <w:r>
-        <w:rPr>
-          <w:rFonts w:ascii="Times New Roman" w:eastAsia="Times New Roman" w:hAnsi="Times New Roman" w:cs="Times New Roman"/>
-          <w:kern w:val="0"/>
-          <w14:ligatures w14:val="none"/>
-        </w:rPr>
-        <w:t>Query 2: The chatbot retrieves contexts specific to classical music, indicating high precision.</w:t>
+          <w:numId w:val="2"/>
+        </w:numPr>
+        <w:spacing w:before="100" w:beforeAutospacing="1" w:after="100" w:afterAutospacing="1"/>
+      </w:pPr>
+      <w:r>
+        <w:t xml:space="preserve">Query 2: </w:t>
+      </w:r>
+      <w:r>
+        <w:t>low</w:t>
       </w:r>
     </w:p>
     <w:p>
       <w:pPr>
         <w:numPr>
           <w:ilvl w:val="1"/>
-          <w:numId w:val="1"/>
-        </w:numPr>
-        <w:spacing w:before="100" w:beforeAutospacing="1" w:after="100" w:afterAutospacing="1"/>
-        <w:rPr>
-          <w:rFonts w:ascii="Times New Roman" w:eastAsia="Times New Roman" w:hAnsi="Times New Roman" w:cs="Times New Roman"/>
-          <w:kern w:val="0"/>
-          <w14:ligatures w14:val="none"/>
-        </w:rPr>
-      </w:pPr>
-      <w:r>
-        <w:rPr>
-          <w:rFonts w:ascii="Times New Roman" w:eastAsia="Times New Roman" w:hAnsi="Times New Roman" w:cs="Times New Roman"/>
-          <w:kern w:val="0"/>
-          <w14:ligatures w14:val="none"/>
-        </w:rPr>
-        <w:t>Query 3: The context is not within the dataset, so the precision is expected to be low.</w:t>
-      </w:r>
-    </w:p>
-    <w:p>
-      <w:pPr>
-        <w:spacing w:before="100" w:beforeAutospacing="1" w:after="100" w:afterAutospacing="1"/>
-        <w:rPr>
-          <w:rFonts w:ascii="Times New Roman" w:eastAsia="Times New Roman" w:hAnsi="Times New Roman" w:cs="Times New Roman"/>
-          <w:kern w:val="0"/>
-          <w14:ligatures w14:val="none"/>
-        </w:rPr>
-      </w:pPr>
-      <w:r>
-        <w:rPr>
-          <w:rFonts w:ascii="Times New Roman" w:eastAsia="Times New Roman" w:hAnsi="Times New Roman" w:cs="Times New Roman"/>
-          <w:b/>
-          <w:bCs/>
-          <w:kern w:val="0"/>
-          <w14:ligatures w14:val="none"/>
-        </w:rPr>
-        <w:t>1.1.</w:t>
-      </w:r>
-      <w:r>
-        <w:rPr>
-          <w:rFonts w:ascii="Times New Roman" w:eastAsia="Times New Roman" w:hAnsi="Times New Roman" w:cs="Times New Roman"/>
-          <w:b/>
-          <w:bCs/>
-          <w:kern w:val="0"/>
-          <w14:ligatures w14:val="none"/>
-        </w:rPr>
-        <w:t>2 Context Recall:</w:t>
+          <w:numId w:val="2"/>
+        </w:numPr>
+        <w:spacing w:before="100" w:beforeAutospacing="1" w:after="100" w:afterAutospacing="1"/>
+      </w:pPr>
+      <w:r>
+        <w:t xml:space="preserve">Query3: </w:t>
+      </w:r>
+      <w:r>
+        <w:t>low</w:t>
+      </w:r>
+    </w:p>
+    <w:p>
+      <w:pPr>
+        <w:spacing w:before="100" w:beforeAutospacing="1" w:after="100" w:afterAutospacing="1"/>
+      </w:pPr>
+      <w:r>
+        <w:rPr>
+          <w:b/>
+          <w:bCs/>
+        </w:rPr>
+        <w:t>1.1.2 Context Recall:</w:t>
       </w:r>
     </w:p>
     <w:p>
@@ -664,28 +467,15 @@
           <w:numId w:val="2"/>
         </w:numPr>
         <w:spacing w:before="100" w:beforeAutospacing="1" w:after="100" w:afterAutospacing="1"/>
-        <w:rPr>
-          <w:rFonts w:ascii="Times New Roman" w:eastAsia="Times New Roman" w:hAnsi="Times New Roman" w:cs="Times New Roman"/>
-          <w:kern w:val="0"/>
-          <w14:ligatures w14:val="none"/>
-        </w:rPr>
-      </w:pPr>
-      <w:r>
-        <w:rPr>
-          <w:rFonts w:ascii="Times New Roman" w:eastAsia="Times New Roman" w:hAnsi="Times New Roman" w:cs="Times New Roman"/>
-          <w:b/>
-          <w:bCs/>
-          <w:kern w:val="0"/>
-          <w14:ligatures w14:val="none"/>
+      </w:pPr>
+      <w:r>
+        <w:rPr>
+          <w:b/>
+          <w:bCs/>
         </w:rPr>
         <w:t>Definition:</w:t>
       </w:r>
       <w:r>
-        <w:rPr>
-          <w:rFonts w:ascii="Times New Roman" w:eastAsia="Times New Roman" w:hAnsi="Times New Roman" w:cs="Times New Roman"/>
-          <w:kern w:val="0"/>
-          <w14:ligatures w14:val="none"/>
-        </w:rPr>
         <w:t xml:space="preserve"> The ratio of relevant context retrieved to the total relevant context available.</w:t>
       </w:r>
     </w:p>
@@ -696,52 +486,24 @@
           <w:numId w:val="2"/>
         </w:numPr>
         <w:spacing w:before="100" w:beforeAutospacing="1" w:after="100" w:afterAutospacing="1"/>
-        <w:rPr>
-          <w:rFonts w:ascii="Times New Roman" w:eastAsia="Times New Roman" w:hAnsi="Times New Roman" w:cs="Times New Roman"/>
-          <w:kern w:val="0"/>
-          <w14:ligatures w14:val="none"/>
-        </w:rPr>
-      </w:pPr>
-      <w:r>
-        <w:rPr>
-          <w:rFonts w:ascii="Times New Roman" w:eastAsia="Times New Roman" w:hAnsi="Times New Roman" w:cs="Times New Roman"/>
-          <w:b/>
-          <w:bCs/>
-          <w:kern w:val="0"/>
-          <w14:ligatures w14:val="none"/>
+      </w:pPr>
+      <w:r>
+        <w:rPr>
+          <w:b/>
+          <w:bCs/>
         </w:rPr>
         <w:t>Evaluation:</w:t>
       </w:r>
       <w:r>
-        <w:rPr>
-          <w:rFonts w:ascii="Times New Roman" w:eastAsia="Times New Roman" w:hAnsi="Times New Roman" w:cs="Times New Roman"/>
-          <w:kern w:val="0"/>
-          <w14:ligatures w14:val="none"/>
-        </w:rPr>
         <w:t xml:space="preserve"> The chatbot should retrieve all relevant entries about </w:t>
       </w:r>
       <w:r>
-        <w:rPr>
-          <w:rFonts w:ascii="Times New Roman" w:eastAsia="Times New Roman" w:hAnsi="Times New Roman" w:cs="Times New Roman"/>
-          <w:kern w:val="0"/>
-          <w14:ligatures w14:val="none"/>
-        </w:rPr>
         <w:t>beach</w:t>
       </w:r>
       <w:r>
-        <w:rPr>
-          <w:rFonts w:ascii="Times New Roman" w:eastAsia="Times New Roman" w:hAnsi="Times New Roman" w:cs="Times New Roman"/>
-          <w:kern w:val="0"/>
-          <w14:ligatures w14:val="none"/>
-        </w:rPr>
         <w:t xml:space="preserve"> </w:t>
       </w:r>
       <w:r>
-        <w:rPr>
-          <w:rFonts w:ascii="Times New Roman" w:eastAsia="Times New Roman" w:hAnsi="Times New Roman" w:cs="Times New Roman"/>
-          <w:kern w:val="0"/>
-          <w14:ligatures w14:val="none"/>
-        </w:rPr>
         <w:t>weddings and classical music from the dataset.</w:t>
       </w:r>
     </w:p>
@@ -752,19 +514,11 @@
           <w:numId w:val="2"/>
         </w:numPr>
         <w:spacing w:before="100" w:beforeAutospacing="1" w:after="100" w:afterAutospacing="1"/>
-        <w:rPr>
-          <w:rFonts w:ascii="Times New Roman" w:eastAsia="Times New Roman" w:hAnsi="Times New Roman" w:cs="Times New Roman"/>
-          <w:kern w:val="0"/>
-          <w14:ligatures w14:val="none"/>
-        </w:rPr>
-      </w:pPr>
-      <w:r>
-        <w:rPr>
-          <w:rFonts w:ascii="Times New Roman" w:eastAsia="Times New Roman" w:hAnsi="Times New Roman" w:cs="Times New Roman"/>
-          <w:b/>
-          <w:bCs/>
-          <w:kern w:val="0"/>
-          <w14:ligatures w14:val="none"/>
+      </w:pPr>
+      <w:r>
+        <w:rPr>
+          <w:b/>
+          <w:bCs/>
         </w:rPr>
         <w:t>Assessment:</w:t>
       </w:r>
@@ -776,43 +530,21 @@
           <w:numId w:val="2"/>
         </w:numPr>
         <w:spacing w:before="100" w:beforeAutospacing="1" w:after="100" w:afterAutospacing="1"/>
-        <w:rPr>
-          <w:rFonts w:ascii="Times New Roman" w:eastAsia="Times New Roman" w:hAnsi="Times New Roman" w:cs="Times New Roman"/>
-          <w:kern w:val="0"/>
-          <w14:ligatures w14:val="none"/>
-        </w:rPr>
-      </w:pPr>
-      <w:r>
-        <w:rPr>
-          <w:rFonts w:ascii="Times New Roman" w:eastAsia="Times New Roman" w:hAnsi="Times New Roman" w:cs="Times New Roman"/>
-          <w:kern w:val="0"/>
-          <w14:ligatures w14:val="none"/>
-        </w:rPr>
+      </w:pPr>
+      <w:r>
         <w:t xml:space="preserve">Query 1: If all relevant </w:t>
       </w:r>
       <w:r>
-        <w:rPr>
-          <w:rFonts w:ascii="Times New Roman" w:eastAsia="Times New Roman" w:hAnsi="Times New Roman" w:cs="Times New Roman"/>
-          <w:kern w:val="0"/>
-          <w14:ligatures w14:val="none"/>
-        </w:rPr>
         <w:t>beach</w:t>
       </w:r>
       <w:r>
-        <w:rPr>
-          <w:rFonts w:ascii="Times New Roman" w:eastAsia="Times New Roman" w:hAnsi="Times New Roman" w:cs="Times New Roman"/>
-          <w:kern w:val="0"/>
-          <w14:ligatures w14:val="none"/>
-        </w:rPr>
         <w:t xml:space="preserve"> </w:t>
       </w:r>
       <w:r>
-        <w:rPr>
-          <w:rFonts w:ascii="Times New Roman" w:eastAsia="Times New Roman" w:hAnsi="Times New Roman" w:cs="Times New Roman"/>
-          <w:kern w:val="0"/>
-          <w14:ligatures w14:val="none"/>
-        </w:rPr>
         <w:t>wedding music entries are retrieved, recall is high.</w:t>
+      </w:r>
+      <w:r>
+        <w:t>--low</w:t>
       </w:r>
     </w:p>
     <w:p>
@@ -822,19 +554,13 @@
           <w:numId w:val="2"/>
         </w:numPr>
         <w:spacing w:before="100" w:beforeAutospacing="1" w:after="100" w:afterAutospacing="1"/>
-        <w:rPr>
-          <w:rFonts w:ascii="Times New Roman" w:eastAsia="Times New Roman" w:hAnsi="Times New Roman" w:cs="Times New Roman"/>
-          <w:kern w:val="0"/>
-          <w14:ligatures w14:val="none"/>
-        </w:rPr>
-      </w:pPr>
-      <w:r>
-        <w:rPr>
-          <w:rFonts w:ascii="Times New Roman" w:eastAsia="Times New Roman" w:hAnsi="Times New Roman" w:cs="Times New Roman"/>
-          <w:kern w:val="0"/>
-          <w14:ligatures w14:val="none"/>
-        </w:rPr>
+      </w:pPr>
+      <w:r>
+        <w:lastRenderedPageBreak/>
         <w:t>Query 2: If all relevant classical music entries are retrieved, recall is high.</w:t>
+      </w:r>
+      <w:r>
+        <w:t>--low</w:t>
       </w:r>
     </w:p>
     <w:p>
@@ -844,47 +570,26 @@
           <w:numId w:val="2"/>
         </w:numPr>
         <w:spacing w:before="100" w:beforeAutospacing="1" w:after="100" w:afterAutospacing="1"/>
-        <w:rPr>
-          <w:rFonts w:ascii="Times New Roman" w:eastAsia="Times New Roman" w:hAnsi="Times New Roman" w:cs="Times New Roman"/>
-          <w:kern w:val="0"/>
-          <w14:ligatures w14:val="none"/>
-        </w:rPr>
-      </w:pPr>
-      <w:r>
-        <w:rPr>
-          <w:rFonts w:ascii="Times New Roman" w:eastAsia="Times New Roman" w:hAnsi="Times New Roman" w:cs="Times New Roman"/>
-          <w:kern w:val="0"/>
-          <w14:ligatures w14:val="none"/>
-        </w:rPr>
+      </w:pPr>
+      <w:r>
         <w:t>Query 3: Not applicable due to the context being out of scope.</w:t>
       </w:r>
     </w:p>
     <w:p>
       <w:pPr>
         <w:spacing w:before="100" w:beforeAutospacing="1" w:after="100" w:afterAutospacing="1"/>
-        <w:rPr>
-          <w:rFonts w:ascii="Times New Roman" w:eastAsia="Times New Roman" w:hAnsi="Times New Roman" w:cs="Times New Roman"/>
-          <w:kern w:val="0"/>
-          <w14:ligatures w14:val="none"/>
-        </w:rPr>
-      </w:pPr>
-      <w:r>
-        <w:rPr>
-          <w:rFonts w:ascii="Times New Roman" w:eastAsia="Times New Roman" w:hAnsi="Times New Roman" w:cs="Times New Roman"/>
-          <w:b/>
-          <w:bCs/>
-          <w:kern w:val="0"/>
-          <w14:ligatures w14:val="none"/>
+      </w:pPr>
+      <w:r>
+        <w:rPr>
+          <w:b/>
+          <w:bCs/>
         </w:rPr>
         <w:t>1.1.</w:t>
       </w:r>
       <w:r>
         <w:rPr>
-          <w:rFonts w:ascii="Times New Roman" w:eastAsia="Times New Roman" w:hAnsi="Times New Roman" w:cs="Times New Roman"/>
-          <w:b/>
-          <w:bCs/>
-          <w:kern w:val="0"/>
-          <w14:ligatures w14:val="none"/>
+          <w:b/>
+          <w:bCs/>
         </w:rPr>
         <w:t>3. Context Relevance:</w:t>
       </w:r>
@@ -896,28 +601,15 @@
           <w:numId w:val="3"/>
         </w:numPr>
         <w:spacing w:before="100" w:beforeAutospacing="1" w:after="100" w:afterAutospacing="1"/>
-        <w:rPr>
-          <w:rFonts w:ascii="Times New Roman" w:eastAsia="Times New Roman" w:hAnsi="Times New Roman" w:cs="Times New Roman"/>
-          <w:kern w:val="0"/>
-          <w14:ligatures w14:val="none"/>
-        </w:rPr>
-      </w:pPr>
-      <w:r>
-        <w:rPr>
-          <w:rFonts w:ascii="Times New Roman" w:eastAsia="Times New Roman" w:hAnsi="Times New Roman" w:cs="Times New Roman"/>
-          <w:b/>
-          <w:bCs/>
-          <w:kern w:val="0"/>
-          <w14:ligatures w14:val="none"/>
+      </w:pPr>
+      <w:r>
+        <w:rPr>
+          <w:b/>
+          <w:bCs/>
         </w:rPr>
         <w:t>Definition:</w:t>
       </w:r>
       <w:r>
-        <w:rPr>
-          <w:rFonts w:ascii="Times New Roman" w:eastAsia="Times New Roman" w:hAnsi="Times New Roman" w:cs="Times New Roman"/>
-          <w:kern w:val="0"/>
-          <w14:ligatures w14:val="none"/>
-        </w:rPr>
         <w:t xml:space="preserve"> The relevance of the retrieved context to the user's query.</w:t>
       </w:r>
     </w:p>
@@ -928,29 +620,15 @@
           <w:numId w:val="3"/>
         </w:numPr>
         <w:spacing w:before="100" w:beforeAutospacing="1" w:after="100" w:afterAutospacing="1"/>
-        <w:rPr>
-          <w:rFonts w:ascii="Times New Roman" w:eastAsia="Times New Roman" w:hAnsi="Times New Roman" w:cs="Times New Roman"/>
-          <w:kern w:val="0"/>
-          <w14:ligatures w14:val="none"/>
-        </w:rPr>
-      </w:pPr>
-      <w:r>
-        <w:rPr>
-          <w:rFonts w:ascii="Times New Roman" w:eastAsia="Times New Roman" w:hAnsi="Times New Roman" w:cs="Times New Roman"/>
-          <w:b/>
-          <w:bCs/>
-          <w:kern w:val="0"/>
-          <w14:ligatures w14:val="none"/>
-        </w:rPr>
-        <w:lastRenderedPageBreak/>
+      </w:pPr>
+      <w:r>
+        <w:rPr>
+          <w:b/>
+          <w:bCs/>
+        </w:rPr>
         <w:t>Evaluation:</w:t>
       </w:r>
       <w:r>
-        <w:rPr>
-          <w:rFonts w:ascii="Times New Roman" w:eastAsia="Times New Roman" w:hAnsi="Times New Roman" w:cs="Times New Roman"/>
-          <w:kern w:val="0"/>
-          <w14:ligatures w14:val="none"/>
-        </w:rPr>
         <w:t xml:space="preserve"> The chatbot should provide highly relevant contexts that directly answer the user's query.</w:t>
       </w:r>
     </w:p>
@@ -961,19 +639,11 @@
           <w:numId w:val="3"/>
         </w:numPr>
         <w:spacing w:before="100" w:beforeAutospacing="1" w:after="100" w:afterAutospacing="1"/>
-        <w:rPr>
-          <w:rFonts w:ascii="Times New Roman" w:eastAsia="Times New Roman" w:hAnsi="Times New Roman" w:cs="Times New Roman"/>
-          <w:kern w:val="0"/>
-          <w14:ligatures w14:val="none"/>
-        </w:rPr>
-      </w:pPr>
-      <w:r>
-        <w:rPr>
-          <w:rFonts w:ascii="Times New Roman" w:eastAsia="Times New Roman" w:hAnsi="Times New Roman" w:cs="Times New Roman"/>
-          <w:b/>
-          <w:bCs/>
-          <w:kern w:val="0"/>
-          <w14:ligatures w14:val="none"/>
+      </w:pPr>
+      <w:r>
+        <w:rPr>
+          <w:b/>
+          <w:bCs/>
         </w:rPr>
         <w:t>Assessment:</w:t>
       </w:r>
@@ -985,43 +655,21 @@
           <w:numId w:val="3"/>
         </w:numPr>
         <w:spacing w:before="100" w:beforeAutospacing="1" w:after="100" w:afterAutospacing="1"/>
-        <w:rPr>
-          <w:rFonts w:ascii="Times New Roman" w:eastAsia="Times New Roman" w:hAnsi="Times New Roman" w:cs="Times New Roman"/>
-          <w:kern w:val="0"/>
-          <w14:ligatures w14:val="none"/>
-        </w:rPr>
-      </w:pPr>
-      <w:r>
-        <w:rPr>
-          <w:rFonts w:ascii="Times New Roman" w:eastAsia="Times New Roman" w:hAnsi="Times New Roman" w:cs="Times New Roman"/>
-          <w:kern w:val="0"/>
-          <w14:ligatures w14:val="none"/>
-        </w:rPr>
+      </w:pPr>
+      <w:r>
         <w:t xml:space="preserve">Query 1: Retrieved contexts are relevant to </w:t>
       </w:r>
       <w:r>
-        <w:rPr>
-          <w:rFonts w:ascii="Times New Roman" w:eastAsia="Times New Roman" w:hAnsi="Times New Roman" w:cs="Times New Roman"/>
-          <w:kern w:val="0"/>
-          <w14:ligatures w14:val="none"/>
-        </w:rPr>
         <w:t>beach</w:t>
       </w:r>
       <w:r>
-        <w:rPr>
-          <w:rFonts w:ascii="Times New Roman" w:eastAsia="Times New Roman" w:hAnsi="Times New Roman" w:cs="Times New Roman"/>
-          <w:kern w:val="0"/>
-          <w14:ligatures w14:val="none"/>
-        </w:rPr>
         <w:t xml:space="preserve"> </w:t>
       </w:r>
       <w:r>
-        <w:rPr>
-          <w:rFonts w:ascii="Times New Roman" w:eastAsia="Times New Roman" w:hAnsi="Times New Roman" w:cs="Times New Roman"/>
-          <w:kern w:val="0"/>
-          <w14:ligatures w14:val="none"/>
-        </w:rPr>
         <w:t>wedding recommendations.</w:t>
+      </w:r>
+      <w:r>
+        <w:t>--low</w:t>
       </w:r>
     </w:p>
     <w:p>
@@ -1031,19 +679,12 @@
           <w:numId w:val="3"/>
         </w:numPr>
         <w:spacing w:before="100" w:beforeAutospacing="1" w:after="100" w:afterAutospacing="1"/>
-        <w:rPr>
-          <w:rFonts w:ascii="Times New Roman" w:eastAsia="Times New Roman" w:hAnsi="Times New Roman" w:cs="Times New Roman"/>
-          <w:kern w:val="0"/>
-          <w14:ligatures w14:val="none"/>
-        </w:rPr>
-      </w:pPr>
-      <w:r>
-        <w:rPr>
-          <w:rFonts w:ascii="Times New Roman" w:eastAsia="Times New Roman" w:hAnsi="Times New Roman" w:cs="Times New Roman"/>
-          <w:kern w:val="0"/>
-          <w14:ligatures w14:val="none"/>
-        </w:rPr>
+      </w:pPr>
+      <w:r>
         <w:t>Query 2: Retrieved contexts are relevant to classical music recommendations.</w:t>
+      </w:r>
+      <w:r>
+        <w:t>--low</w:t>
       </w:r>
     </w:p>
     <w:p>
@@ -1053,47 +694,29 @@
           <w:numId w:val="3"/>
         </w:numPr>
         <w:spacing w:before="100" w:beforeAutospacing="1" w:after="100" w:afterAutospacing="1"/>
-        <w:rPr>
-          <w:rFonts w:ascii="Times New Roman" w:eastAsia="Times New Roman" w:hAnsi="Times New Roman" w:cs="Times New Roman"/>
-          <w:kern w:val="0"/>
-          <w14:ligatures w14:val="none"/>
-        </w:rPr>
-      </w:pPr>
-      <w:r>
-        <w:rPr>
-          <w:rFonts w:ascii="Times New Roman" w:eastAsia="Times New Roman" w:hAnsi="Times New Roman" w:cs="Times New Roman"/>
-          <w:kern w:val="0"/>
-          <w14:ligatures w14:val="none"/>
-        </w:rPr>
+      </w:pPr>
+      <w:r>
         <w:t>Query 3: Context relevance is expected to be low as it falls outside the dataset.</w:t>
       </w:r>
-    </w:p>
-    <w:p>
-      <w:pPr>
-        <w:spacing w:before="100" w:beforeAutospacing="1" w:after="100" w:afterAutospacing="1"/>
-        <w:rPr>
-          <w:rFonts w:ascii="Times New Roman" w:eastAsia="Times New Roman" w:hAnsi="Times New Roman" w:cs="Times New Roman"/>
-          <w:kern w:val="0"/>
-          <w14:ligatures w14:val="none"/>
-        </w:rPr>
-      </w:pPr>
-      <w:r>
-        <w:rPr>
-          <w:rFonts w:ascii="Times New Roman" w:eastAsia="Times New Roman" w:hAnsi="Times New Roman" w:cs="Times New Roman"/>
-          <w:b/>
-          <w:bCs/>
-          <w:kern w:val="0"/>
-          <w14:ligatures w14:val="none"/>
+      <w:r>
+        <w:t>--low</w:t>
+      </w:r>
+    </w:p>
+    <w:p>
+      <w:pPr>
+        <w:spacing w:before="100" w:beforeAutospacing="1" w:after="100" w:afterAutospacing="1"/>
+      </w:pPr>
+      <w:r>
+        <w:rPr>
+          <w:b/>
+          <w:bCs/>
         </w:rPr>
         <w:t>1.1.4</w:t>
       </w:r>
       <w:r>
         <w:rPr>
-          <w:rFonts w:ascii="Times New Roman" w:eastAsia="Times New Roman" w:hAnsi="Times New Roman" w:cs="Times New Roman"/>
-          <w:b/>
-          <w:bCs/>
-          <w:kern w:val="0"/>
-          <w14:ligatures w14:val="none"/>
+          <w:b/>
+          <w:bCs/>
         </w:rPr>
         <w:t>. Context Entity Recall:</w:t>
       </w:r>
@@ -1105,28 +728,15 @@
           <w:numId w:val="4"/>
         </w:numPr>
         <w:spacing w:before="100" w:beforeAutospacing="1" w:after="100" w:afterAutospacing="1"/>
-        <w:rPr>
-          <w:rFonts w:ascii="Times New Roman" w:eastAsia="Times New Roman" w:hAnsi="Times New Roman" w:cs="Times New Roman"/>
-          <w:kern w:val="0"/>
-          <w14:ligatures w14:val="none"/>
-        </w:rPr>
-      </w:pPr>
-      <w:r>
-        <w:rPr>
-          <w:rFonts w:ascii="Times New Roman" w:eastAsia="Times New Roman" w:hAnsi="Times New Roman" w:cs="Times New Roman"/>
-          <w:b/>
-          <w:bCs/>
-          <w:kern w:val="0"/>
-          <w14:ligatures w14:val="none"/>
+      </w:pPr>
+      <w:r>
+        <w:rPr>
+          <w:b/>
+          <w:bCs/>
         </w:rPr>
         <w:t>Definition:</w:t>
       </w:r>
       <w:r>
-        <w:rPr>
-          <w:rFonts w:ascii="Times New Roman" w:eastAsia="Times New Roman" w:hAnsi="Times New Roman" w:cs="Times New Roman"/>
-          <w:kern w:val="0"/>
-          <w14:ligatures w14:val="none"/>
-        </w:rPr>
         <w:t xml:space="preserve"> The ability to recall relevant entities (e.g., song titles, artists) within the context.</w:t>
       </w:r>
     </w:p>
@@ -1137,28 +747,15 @@
           <w:numId w:val="4"/>
         </w:numPr>
         <w:spacing w:before="100" w:beforeAutospacing="1" w:after="100" w:afterAutospacing="1"/>
-        <w:rPr>
-          <w:rFonts w:ascii="Times New Roman" w:eastAsia="Times New Roman" w:hAnsi="Times New Roman" w:cs="Times New Roman"/>
-          <w:kern w:val="0"/>
-          <w14:ligatures w14:val="none"/>
-        </w:rPr>
-      </w:pPr>
-      <w:r>
-        <w:rPr>
-          <w:rFonts w:ascii="Times New Roman" w:eastAsia="Times New Roman" w:hAnsi="Times New Roman" w:cs="Times New Roman"/>
-          <w:b/>
-          <w:bCs/>
-          <w:kern w:val="0"/>
-          <w14:ligatures w14:val="none"/>
+      </w:pPr>
+      <w:r>
+        <w:rPr>
+          <w:b/>
+          <w:bCs/>
         </w:rPr>
         <w:t>Evaluation:</w:t>
       </w:r>
       <w:r>
-        <w:rPr>
-          <w:rFonts w:ascii="Times New Roman" w:eastAsia="Times New Roman" w:hAnsi="Times New Roman" w:cs="Times New Roman"/>
-          <w:kern w:val="0"/>
-          <w14:ligatures w14:val="none"/>
-        </w:rPr>
         <w:t xml:space="preserve"> The chatbot should recall and present song titles, artists, and other relevant details accurately.</w:t>
       </w:r>
     </w:p>
@@ -1169,19 +766,11 @@
           <w:numId w:val="4"/>
         </w:numPr>
         <w:spacing w:before="100" w:beforeAutospacing="1" w:after="100" w:afterAutospacing="1"/>
-        <w:rPr>
-          <w:rFonts w:ascii="Times New Roman" w:eastAsia="Times New Roman" w:hAnsi="Times New Roman" w:cs="Times New Roman"/>
-          <w:kern w:val="0"/>
-          <w14:ligatures w14:val="none"/>
-        </w:rPr>
-      </w:pPr>
-      <w:r>
-        <w:rPr>
-          <w:rFonts w:ascii="Times New Roman" w:eastAsia="Times New Roman" w:hAnsi="Times New Roman" w:cs="Times New Roman"/>
-          <w:b/>
-          <w:bCs/>
-          <w:kern w:val="0"/>
-          <w14:ligatures w14:val="none"/>
+      </w:pPr>
+      <w:r>
+        <w:rPr>
+          <w:b/>
+          <w:bCs/>
         </w:rPr>
         <w:t>Assessment:</w:t>
       </w:r>
@@ -1193,43 +782,21 @@
           <w:numId w:val="4"/>
         </w:numPr>
         <w:spacing w:before="100" w:beforeAutospacing="1" w:after="100" w:afterAutospacing="1"/>
-        <w:rPr>
-          <w:rFonts w:ascii="Times New Roman" w:eastAsia="Times New Roman" w:hAnsi="Times New Roman" w:cs="Times New Roman"/>
-          <w:kern w:val="0"/>
-          <w14:ligatures w14:val="none"/>
-        </w:rPr>
-      </w:pPr>
-      <w:r>
-        <w:rPr>
-          <w:rFonts w:ascii="Times New Roman" w:eastAsia="Times New Roman" w:hAnsi="Times New Roman" w:cs="Times New Roman"/>
-          <w:kern w:val="0"/>
-          <w14:ligatures w14:val="none"/>
-        </w:rPr>
+      </w:pPr>
+      <w:r>
         <w:t xml:space="preserve">Query 1: High entity recall if specific song titles and artists for </w:t>
       </w:r>
       <w:r>
-        <w:rPr>
-          <w:rFonts w:ascii="Times New Roman" w:eastAsia="Times New Roman" w:hAnsi="Times New Roman" w:cs="Times New Roman"/>
-          <w:kern w:val="0"/>
-          <w14:ligatures w14:val="none"/>
-        </w:rPr>
         <w:t>beach</w:t>
       </w:r>
       <w:r>
-        <w:rPr>
-          <w:rFonts w:ascii="Times New Roman" w:eastAsia="Times New Roman" w:hAnsi="Times New Roman" w:cs="Times New Roman"/>
-          <w:kern w:val="0"/>
-          <w14:ligatures w14:val="none"/>
-        </w:rPr>
         <w:t xml:space="preserve"> </w:t>
       </w:r>
       <w:r>
-        <w:rPr>
-          <w:rFonts w:ascii="Times New Roman" w:eastAsia="Times New Roman" w:hAnsi="Times New Roman" w:cs="Times New Roman"/>
-          <w:kern w:val="0"/>
-          <w14:ligatures w14:val="none"/>
-        </w:rPr>
         <w:t>weddings are presented.</w:t>
+      </w:r>
+      <w:r>
+        <w:t>--low</w:t>
       </w:r>
     </w:p>
     <w:p>
@@ -1239,19 +806,12 @@
           <w:numId w:val="4"/>
         </w:numPr>
         <w:spacing w:before="100" w:beforeAutospacing="1" w:after="100" w:afterAutospacing="1"/>
-        <w:rPr>
-          <w:rFonts w:ascii="Times New Roman" w:eastAsia="Times New Roman" w:hAnsi="Times New Roman" w:cs="Times New Roman"/>
-          <w:kern w:val="0"/>
-          <w14:ligatures w14:val="none"/>
-        </w:rPr>
-      </w:pPr>
-      <w:r>
-        <w:rPr>
-          <w:rFonts w:ascii="Times New Roman" w:eastAsia="Times New Roman" w:hAnsi="Times New Roman" w:cs="Times New Roman"/>
-          <w:kern w:val="0"/>
-          <w14:ligatures w14:val="none"/>
-        </w:rPr>
+      </w:pPr>
+      <w:r>
         <w:t>Query 2: High entity recall if specific classical music titles and artists are presented.</w:t>
+      </w:r>
+      <w:r>
+        <w:t>--high</w:t>
       </w:r>
     </w:p>
     <w:p>
@@ -1261,47 +821,26 @@
           <w:numId w:val="4"/>
         </w:numPr>
         <w:spacing w:before="100" w:beforeAutospacing="1" w:after="100" w:afterAutospacing="1"/>
-        <w:rPr>
-          <w:rFonts w:ascii="Times New Roman" w:eastAsia="Times New Roman" w:hAnsi="Times New Roman" w:cs="Times New Roman"/>
-          <w:kern w:val="0"/>
-          <w14:ligatures w14:val="none"/>
-        </w:rPr>
-      </w:pPr>
-      <w:r>
-        <w:rPr>
-          <w:rFonts w:ascii="Times New Roman" w:eastAsia="Times New Roman" w:hAnsi="Times New Roman" w:cs="Times New Roman"/>
-          <w:kern w:val="0"/>
-          <w14:ligatures w14:val="none"/>
-        </w:rPr>
+      </w:pPr>
+      <w:r>
         <w:t>Query 3: Not applicable.</w:t>
       </w:r>
     </w:p>
     <w:p>
       <w:pPr>
         <w:spacing w:before="100" w:beforeAutospacing="1" w:after="100" w:afterAutospacing="1"/>
-        <w:rPr>
-          <w:rFonts w:ascii="Times New Roman" w:eastAsia="Times New Roman" w:hAnsi="Times New Roman" w:cs="Times New Roman"/>
-          <w:kern w:val="0"/>
-          <w14:ligatures w14:val="none"/>
-        </w:rPr>
-      </w:pPr>
-      <w:r>
-        <w:rPr>
-          <w:rFonts w:ascii="Times New Roman" w:eastAsia="Times New Roman" w:hAnsi="Times New Roman" w:cs="Times New Roman"/>
-          <w:b/>
-          <w:bCs/>
-          <w:kern w:val="0"/>
-          <w14:ligatures w14:val="none"/>
+      </w:pPr>
+      <w:r>
+        <w:rPr>
+          <w:b/>
+          <w:bCs/>
         </w:rPr>
         <w:t>1.1.</w:t>
       </w:r>
       <w:r>
         <w:rPr>
-          <w:rFonts w:ascii="Times New Roman" w:eastAsia="Times New Roman" w:hAnsi="Times New Roman" w:cs="Times New Roman"/>
-          <w:b/>
-          <w:bCs/>
-          <w:kern w:val="0"/>
-          <w14:ligatures w14:val="none"/>
+          <w:b/>
+          <w:bCs/>
         </w:rPr>
         <w:t>5. Noise Robustness:</w:t>
       </w:r>
@@ -1313,28 +852,15 @@
           <w:numId w:val="5"/>
         </w:numPr>
         <w:spacing w:before="100" w:beforeAutospacing="1" w:after="100" w:afterAutospacing="1"/>
-        <w:rPr>
-          <w:rFonts w:ascii="Times New Roman" w:eastAsia="Times New Roman" w:hAnsi="Times New Roman" w:cs="Times New Roman"/>
-          <w:kern w:val="0"/>
-          <w14:ligatures w14:val="none"/>
-        </w:rPr>
-      </w:pPr>
-      <w:r>
-        <w:rPr>
-          <w:rFonts w:ascii="Times New Roman" w:eastAsia="Times New Roman" w:hAnsi="Times New Roman" w:cs="Times New Roman"/>
-          <w:b/>
-          <w:bCs/>
-          <w:kern w:val="0"/>
-          <w14:ligatures w14:val="none"/>
+      </w:pPr>
+      <w:r>
+        <w:rPr>
+          <w:b/>
+          <w:bCs/>
         </w:rPr>
         <w:t>Definition:</w:t>
       </w:r>
       <w:r>
-        <w:rPr>
-          <w:rFonts w:ascii="Times New Roman" w:eastAsia="Times New Roman" w:hAnsi="Times New Roman" w:cs="Times New Roman"/>
-          <w:kern w:val="0"/>
-          <w14:ligatures w14:val="none"/>
-        </w:rPr>
         <w:t xml:space="preserve"> The system's ability to handle noisy or irrelevant inputs.</w:t>
       </w:r>
     </w:p>
@@ -1345,28 +871,15 @@
           <w:numId w:val="5"/>
         </w:numPr>
         <w:spacing w:before="100" w:beforeAutospacing="1" w:after="100" w:afterAutospacing="1"/>
-        <w:rPr>
-          <w:rFonts w:ascii="Times New Roman" w:eastAsia="Times New Roman" w:hAnsi="Times New Roman" w:cs="Times New Roman"/>
-          <w:kern w:val="0"/>
-          <w14:ligatures w14:val="none"/>
-        </w:rPr>
-      </w:pPr>
-      <w:r>
-        <w:rPr>
-          <w:rFonts w:ascii="Times New Roman" w:eastAsia="Times New Roman" w:hAnsi="Times New Roman" w:cs="Times New Roman"/>
-          <w:b/>
-          <w:bCs/>
-          <w:kern w:val="0"/>
-          <w14:ligatures w14:val="none"/>
+      </w:pPr>
+      <w:r>
+        <w:rPr>
+          <w:b/>
+          <w:bCs/>
         </w:rPr>
         <w:t>Evaluation:</w:t>
       </w:r>
       <w:r>
-        <w:rPr>
-          <w:rFonts w:ascii="Times New Roman" w:eastAsia="Times New Roman" w:hAnsi="Times New Roman" w:cs="Times New Roman"/>
-          <w:kern w:val="0"/>
-          <w14:ligatures w14:val="none"/>
-        </w:rPr>
         <w:t xml:space="preserve"> The chatbot should maintain accuracy even if the input query contains irrelevant or noisy information.</w:t>
       </w:r>
     </w:p>
@@ -1377,19 +890,11 @@
           <w:numId w:val="5"/>
         </w:numPr>
         <w:spacing w:before="100" w:beforeAutospacing="1" w:after="100" w:afterAutospacing="1"/>
-        <w:rPr>
-          <w:rFonts w:ascii="Times New Roman" w:eastAsia="Times New Roman" w:hAnsi="Times New Roman" w:cs="Times New Roman"/>
-          <w:kern w:val="0"/>
-          <w14:ligatures w14:val="none"/>
-        </w:rPr>
-      </w:pPr>
-      <w:r>
-        <w:rPr>
-          <w:rFonts w:ascii="Times New Roman" w:eastAsia="Times New Roman" w:hAnsi="Times New Roman" w:cs="Times New Roman"/>
-          <w:b/>
-          <w:bCs/>
-          <w:kern w:val="0"/>
-          <w14:ligatures w14:val="none"/>
+      </w:pPr>
+      <w:r>
+        <w:rPr>
+          <w:b/>
+          <w:bCs/>
         </w:rPr>
         <w:t>Assessment:</w:t>
       </w:r>
@@ -1401,19 +906,12 @@
           <w:numId w:val="5"/>
         </w:numPr>
         <w:spacing w:before="100" w:beforeAutospacing="1" w:after="100" w:afterAutospacing="1"/>
-        <w:rPr>
-          <w:rFonts w:ascii="Times New Roman" w:eastAsia="Times New Roman" w:hAnsi="Times New Roman" w:cs="Times New Roman"/>
-          <w:kern w:val="0"/>
-          <w14:ligatures w14:val="none"/>
-        </w:rPr>
-      </w:pPr>
-      <w:r>
-        <w:rPr>
-          <w:rFonts w:ascii="Times New Roman" w:eastAsia="Times New Roman" w:hAnsi="Times New Roman" w:cs="Times New Roman"/>
-          <w:kern w:val="0"/>
-          <w14:ligatures w14:val="none"/>
-        </w:rPr>
+      </w:pPr>
+      <w:r>
         <w:t>Query 1: High noise robustness if the system can still provide accurate recommendations despite minor irrelevant details.</w:t>
+      </w:r>
+      <w:r>
+        <w:t>--low</w:t>
       </w:r>
     </w:p>
     <w:p>
@@ -1423,19 +921,12 @@
           <w:numId w:val="5"/>
         </w:numPr>
         <w:spacing w:before="100" w:beforeAutospacing="1" w:after="100" w:afterAutospacing="1"/>
-        <w:rPr>
-          <w:rFonts w:ascii="Times New Roman" w:eastAsia="Times New Roman" w:hAnsi="Times New Roman" w:cs="Times New Roman"/>
-          <w:kern w:val="0"/>
-          <w14:ligatures w14:val="none"/>
-        </w:rPr>
-      </w:pPr>
-      <w:r>
-        <w:rPr>
-          <w:rFonts w:ascii="Times New Roman" w:eastAsia="Times New Roman" w:hAnsi="Times New Roman" w:cs="Times New Roman"/>
-          <w:kern w:val="0"/>
-          <w14:ligatures w14:val="none"/>
-        </w:rPr>
+      </w:pPr>
+      <w:r>
         <w:t>Query 2: High noise robustness under similar conditions.</w:t>
+      </w:r>
+      <w:r>
+        <w:t>--low</w:t>
       </w:r>
     </w:p>
     <w:p>
@@ -1445,58 +936,298 @@
           <w:numId w:val="5"/>
         </w:numPr>
         <w:spacing w:before="100" w:beforeAutospacing="1" w:after="100" w:afterAutospacing="1"/>
-        <w:rPr>
-          <w:rFonts w:ascii="Times New Roman" w:eastAsia="Times New Roman" w:hAnsi="Times New Roman" w:cs="Times New Roman"/>
-          <w:kern w:val="0"/>
-          <w14:ligatures w14:val="none"/>
-        </w:rPr>
-      </w:pPr>
-      <w:r>
-        <w:rPr>
-          <w:rFonts w:ascii="Times New Roman" w:eastAsia="Times New Roman" w:hAnsi="Times New Roman" w:cs="Times New Roman"/>
-          <w:kern w:val="0"/>
-          <w14:ligatures w14:val="none"/>
-        </w:rPr>
+      </w:pPr>
+      <w:r>
         <w:t>Query 3: Should gracefully handle irrelevant queries and respond appropriately.</w:t>
       </w:r>
+      <w:r>
+        <w:t>--low</w:t>
+      </w:r>
     </w:p>
     <w:p>
       <w:pPr>
         <w:pStyle w:val="Title"/>
       </w:pPr>
       <w:r>
-        <w:t xml:space="preserve">1.2 </w:t>
-      </w:r>
-      <w:r>
-        <w:t>Generation Metrics:</w:t>
-      </w:r>
-    </w:p>
-    <w:p>
-      <w:pPr>
-        <w:spacing w:before="100" w:beforeAutospacing="1" w:after="100" w:afterAutospacing="1"/>
-        <w:rPr>
-          <w:rFonts w:ascii="Times New Roman" w:eastAsia="Times New Roman" w:hAnsi="Times New Roman" w:cs="Times New Roman"/>
-          <w:kern w:val="0"/>
-          <w14:ligatures w14:val="none"/>
-        </w:rPr>
-      </w:pPr>
-      <w:r>
-        <w:rPr>
-          <w:rFonts w:ascii="Times New Roman" w:eastAsia="Times New Roman" w:hAnsi="Times New Roman" w:cs="Times New Roman"/>
-          <w:b/>
-          <w:bCs/>
-          <w:kern w:val="0"/>
-          <w14:ligatures w14:val="none"/>
-        </w:rPr>
+        <w:t>1.2 Generation Metrics:</w:t>
+      </w:r>
+    </w:p>
+    <w:p>
+      <w:pPr>
+        <w:spacing w:before="100" w:beforeAutospacing="1" w:after="100" w:afterAutospacing="1"/>
+      </w:pPr>
+      <w:r>
+        <w:rPr>
+          <w:b/>
+          <w:bCs/>
+        </w:rPr>
+        <w:t>Assessment:</w:t>
+      </w:r>
+    </w:p>
+    <w:p>
+      <w:pPr>
+        <w:numPr>
+          <w:ilvl w:val="0"/>
+          <w:numId w:val="1"/>
+        </w:numPr>
+        <w:spacing w:before="100" w:beforeAutospacing="1" w:after="100" w:afterAutospacing="1"/>
+      </w:pPr>
+      <w:r>
+        <w:lastRenderedPageBreak/>
+        <w:t>Query 1</w:t>
+      </w:r>
+      <w:r>
+        <w:t xml:space="preserve">: </w:t>
+      </w:r>
+      <w:r>
+        <w:t>“Can you recommend some songs for a beach wedding ceremony?”</w:t>
+      </w:r>
+    </w:p>
+    <w:p>
+      <w:pPr>
+        <w:numPr>
+          <w:ilvl w:val="0"/>
+          <w:numId w:val="1"/>
+        </w:numPr>
+        <w:spacing w:before="100" w:beforeAutospacing="1" w:after="100" w:afterAutospacing="1"/>
+      </w:pPr>
+      <w:r>
+        <w:t xml:space="preserve">Query </w:t>
+      </w:r>
+      <w:r>
+        <w:t>2: “</w:t>
+      </w:r>
+      <w:r>
+        <w:t xml:space="preserve"> What are some classical music suitable for the first dance</w:t>
+      </w:r>
+      <w:r>
+        <w:t>”</w:t>
+      </w:r>
+    </w:p>
+    <w:p>
+      <w:pPr>
+        <w:numPr>
+          <w:ilvl w:val="0"/>
+          <w:numId w:val="1"/>
+        </w:numPr>
+        <w:spacing w:before="100" w:beforeAutospacing="1" w:after="100" w:afterAutospacing="1"/>
+      </w:pPr>
+      <w:r>
+        <w:t>Query</w:t>
+      </w:r>
+      <w:r>
+        <w:t xml:space="preserve"> </w:t>
+      </w:r>
+      <w:r>
+        <w:t>3: “ What’s the most popular song 2023?”</w:t>
+      </w:r>
+    </w:p>
+    <w:p>
+      <w:r>
+        <w:t>Generation result:</w:t>
+      </w:r>
+    </w:p>
+    <w:p>
+      <w:pPr>
+        <w:numPr>
+          <w:ilvl w:val="0"/>
+          <w:numId w:val="1"/>
+        </w:numPr>
+        <w:spacing w:before="100" w:beforeAutospacing="1" w:after="100" w:afterAutospacing="1"/>
+      </w:pPr>
+      <w:r>
+        <w:t>Query 1:</w:t>
+      </w:r>
+    </w:p>
+    <w:p>
+      <w:pPr>
+        <w:spacing w:before="100" w:beforeAutospacing="1" w:after="100" w:afterAutospacing="1"/>
+      </w:pPr>
+      <w:r>
+        <w:drawing>
+          <wp:inline distT="0" distB="0" distL="0" distR="0" wp14:anchorId="4F793A92" wp14:editId="55049928">
+            <wp:extent cx="5943600" cy="2019300"/>
+            <wp:effectExtent l="0" t="0" r="0" b="0"/>
+            <wp:docPr id="2103134638" name="Picture 1"/>
+            <wp:cNvGraphicFramePr>
+              <a:graphicFrameLocks xmlns:a="http://schemas.openxmlformats.org/drawingml/2006/main" noChangeAspect="1"/>
+            </wp:cNvGraphicFramePr>
+            <a:graphic xmlns:a="http://schemas.openxmlformats.org/drawingml/2006/main">
+              <a:graphicData uri="http://schemas.openxmlformats.org/drawingml/2006/picture">
+                <pic:pic xmlns:pic="http://schemas.openxmlformats.org/drawingml/2006/picture">
+                  <pic:nvPicPr>
+                    <pic:cNvPr id="2103134638" name=""/>
+                    <pic:cNvPicPr/>
+                  </pic:nvPicPr>
+                  <pic:blipFill>
+                    <a:blip r:embed="rId8"/>
+                    <a:stretch>
+                      <a:fillRect/>
+                    </a:stretch>
+                  </pic:blipFill>
+                  <pic:spPr>
+                    <a:xfrm>
+                      <a:off x="0" y="0"/>
+                      <a:ext cx="5943600" cy="2019300"/>
+                    </a:xfrm>
+                    <a:prstGeom prst="rect">
+                      <a:avLst/>
+                    </a:prstGeom>
+                  </pic:spPr>
+                </pic:pic>
+              </a:graphicData>
+            </a:graphic>
+          </wp:inline>
+        </w:drawing>
+      </w:r>
+    </w:p>
+    <w:p>
+      <w:pPr>
+        <w:numPr>
+          <w:ilvl w:val="0"/>
+          <w:numId w:val="1"/>
+        </w:numPr>
+        <w:spacing w:before="100" w:beforeAutospacing="1" w:after="100" w:afterAutospacing="1"/>
+      </w:pPr>
+      <w:r>
+        <w:t xml:space="preserve">Query </w:t>
+      </w:r>
+      <w:r>
+        <w:t>2</w:t>
+      </w:r>
+      <w:r>
+        <w:t>:</w:t>
+      </w:r>
+    </w:p>
+    <w:p>
+      <w:pPr>
+        <w:spacing w:before="100" w:beforeAutospacing="1" w:after="100" w:afterAutospacing="1"/>
+        <w:ind w:left="360"/>
+      </w:pPr>
+      <w:r>
+        <w:drawing>
+          <wp:inline distT="0" distB="0" distL="0" distR="0" wp14:anchorId="3296348F" wp14:editId="7172DFAE">
+            <wp:extent cx="5943600" cy="1880235"/>
+            <wp:effectExtent l="0" t="0" r="0" b="0"/>
+            <wp:docPr id="1353957802" name="Picture 1"/>
+            <wp:cNvGraphicFramePr>
+              <a:graphicFrameLocks xmlns:a="http://schemas.openxmlformats.org/drawingml/2006/main" noChangeAspect="1"/>
+            </wp:cNvGraphicFramePr>
+            <a:graphic xmlns:a="http://schemas.openxmlformats.org/drawingml/2006/main">
+              <a:graphicData uri="http://schemas.openxmlformats.org/drawingml/2006/picture">
+                <pic:pic xmlns:pic="http://schemas.openxmlformats.org/drawingml/2006/picture">
+                  <pic:nvPicPr>
+                    <pic:cNvPr id="1353957802" name=""/>
+                    <pic:cNvPicPr/>
+                  </pic:nvPicPr>
+                  <pic:blipFill>
+                    <a:blip r:embed="rId9"/>
+                    <a:stretch>
+                      <a:fillRect/>
+                    </a:stretch>
+                  </pic:blipFill>
+                  <pic:spPr>
+                    <a:xfrm>
+                      <a:off x="0" y="0"/>
+                      <a:ext cx="5943600" cy="1880235"/>
+                    </a:xfrm>
+                    <a:prstGeom prst="rect">
+                      <a:avLst/>
+                    </a:prstGeom>
+                  </pic:spPr>
+                </pic:pic>
+              </a:graphicData>
+            </a:graphic>
+          </wp:inline>
+        </w:drawing>
+      </w:r>
+    </w:p>
+    <w:p>
+      <w:pPr>
+        <w:numPr>
+          <w:ilvl w:val="0"/>
+          <w:numId w:val="1"/>
+        </w:numPr>
+        <w:spacing w:before="100" w:beforeAutospacing="1" w:after="100" w:afterAutospacing="1"/>
+      </w:pPr>
+      <w:r>
+        <w:t xml:space="preserve">Query </w:t>
+      </w:r>
+      <w:r>
+        <w:t>3</w:t>
+      </w:r>
+      <w:r>
+        <w:t>:</w:t>
+      </w:r>
+    </w:p>
+    <w:p>
+      <w:pPr>
+        <w:spacing w:before="100" w:beforeAutospacing="1" w:after="100" w:afterAutospacing="1"/>
+        <w:ind w:left="360"/>
+      </w:pPr>
+      <w:r>
+        <w:drawing>
+          <wp:inline distT="0" distB="0" distL="0" distR="0" wp14:anchorId="0BA4784A" wp14:editId="452CFFD6">
+            <wp:extent cx="5943600" cy="1485900"/>
+            <wp:effectExtent l="0" t="0" r="0" b="0"/>
+            <wp:docPr id="988848629" name="Picture 1"/>
+            <wp:cNvGraphicFramePr>
+              <a:graphicFrameLocks xmlns:a="http://schemas.openxmlformats.org/drawingml/2006/main" noChangeAspect="1"/>
+            </wp:cNvGraphicFramePr>
+            <a:graphic xmlns:a="http://schemas.openxmlformats.org/drawingml/2006/main">
+              <a:graphicData uri="http://schemas.openxmlformats.org/drawingml/2006/picture">
+                <pic:pic xmlns:pic="http://schemas.openxmlformats.org/drawingml/2006/picture">
+                  <pic:nvPicPr>
+                    <pic:cNvPr id="988848629" name=""/>
+                    <pic:cNvPicPr/>
+                  </pic:nvPicPr>
+                  <pic:blipFill>
+                    <a:blip r:embed="rId10"/>
+                    <a:stretch>
+                      <a:fillRect/>
+                    </a:stretch>
+                  </pic:blipFill>
+                  <pic:spPr>
+                    <a:xfrm>
+                      <a:off x="0" y="0"/>
+                      <a:ext cx="5943600" cy="1485900"/>
+                    </a:xfrm>
+                    <a:prstGeom prst="rect">
+                      <a:avLst/>
+                    </a:prstGeom>
+                  </pic:spPr>
+                </pic:pic>
+              </a:graphicData>
+            </a:graphic>
+          </wp:inline>
+        </w:drawing>
+      </w:r>
+    </w:p>
+    <w:p>
+      <w:pPr>
+        <w:spacing w:before="100" w:beforeAutospacing="1" w:after="100" w:afterAutospacing="1"/>
+        <w:rPr>
+          <w:b/>
+          <w:bCs/>
+        </w:rPr>
+      </w:pPr>
+    </w:p>
+    <w:p>
+      <w:pPr>
+        <w:spacing w:before="100" w:beforeAutospacing="1" w:after="100" w:afterAutospacing="1"/>
+      </w:pPr>
+      <w:r>
+        <w:rPr>
+          <w:b/>
+          <w:bCs/>
+        </w:rPr>
+        <w:lastRenderedPageBreak/>
         <w:t>1.2.</w:t>
       </w:r>
       <w:r>
         <w:rPr>
-          <w:rFonts w:ascii="Times New Roman" w:eastAsia="Times New Roman" w:hAnsi="Times New Roman" w:cs="Times New Roman"/>
-          <w:b/>
-          <w:bCs/>
-          <w:kern w:val="0"/>
-          <w14:ligatures w14:val="none"/>
+          <w:b/>
+          <w:bCs/>
         </w:rPr>
         <w:t>1. Faithfulness:</w:t>
       </w:r>
@@ -1508,28 +1239,15 @@
           <w:numId w:val="6"/>
         </w:numPr>
         <w:spacing w:before="100" w:beforeAutospacing="1" w:after="100" w:afterAutospacing="1"/>
-        <w:rPr>
-          <w:rFonts w:ascii="Times New Roman" w:eastAsia="Times New Roman" w:hAnsi="Times New Roman" w:cs="Times New Roman"/>
-          <w:kern w:val="0"/>
-          <w14:ligatures w14:val="none"/>
-        </w:rPr>
-      </w:pPr>
-      <w:r>
-        <w:rPr>
-          <w:rFonts w:ascii="Times New Roman" w:eastAsia="Times New Roman" w:hAnsi="Times New Roman" w:cs="Times New Roman"/>
-          <w:b/>
-          <w:bCs/>
-          <w:kern w:val="0"/>
-          <w14:ligatures w14:val="none"/>
+      </w:pPr>
+      <w:r>
+        <w:rPr>
+          <w:b/>
+          <w:bCs/>
         </w:rPr>
         <w:t>Definition:</w:t>
       </w:r>
       <w:r>
-        <w:rPr>
-          <w:rFonts w:ascii="Times New Roman" w:eastAsia="Times New Roman" w:hAnsi="Times New Roman" w:cs="Times New Roman"/>
-          <w:kern w:val="0"/>
-          <w14:ligatures w14:val="none"/>
-        </w:rPr>
         <w:t xml:space="preserve"> The accuracy and reliability of the generated answers.</w:t>
       </w:r>
     </w:p>
@@ -1540,28 +1258,15 @@
           <w:numId w:val="6"/>
         </w:numPr>
         <w:spacing w:before="100" w:beforeAutospacing="1" w:after="100" w:afterAutospacing="1"/>
-        <w:rPr>
-          <w:rFonts w:ascii="Times New Roman" w:eastAsia="Times New Roman" w:hAnsi="Times New Roman" w:cs="Times New Roman"/>
-          <w:kern w:val="0"/>
-          <w14:ligatures w14:val="none"/>
-        </w:rPr>
-      </w:pPr>
-      <w:r>
-        <w:rPr>
-          <w:rFonts w:ascii="Times New Roman" w:eastAsia="Times New Roman" w:hAnsi="Times New Roman" w:cs="Times New Roman"/>
-          <w:b/>
-          <w:bCs/>
-          <w:kern w:val="0"/>
-          <w14:ligatures w14:val="none"/>
+      </w:pPr>
+      <w:r>
+        <w:rPr>
+          <w:b/>
+          <w:bCs/>
         </w:rPr>
         <w:t>Evaluation:</w:t>
       </w:r>
       <w:r>
-        <w:rPr>
-          <w:rFonts w:ascii="Times New Roman" w:eastAsia="Times New Roman" w:hAnsi="Times New Roman" w:cs="Times New Roman"/>
-          <w:kern w:val="0"/>
-          <w14:ligatures w14:val="none"/>
-        </w:rPr>
         <w:t xml:space="preserve"> The generated answers should be accurate and based on the provided dataset.</w:t>
       </w:r>
     </w:p>
@@ -1572,19 +1277,11 @@
           <w:numId w:val="6"/>
         </w:numPr>
         <w:spacing w:before="100" w:beforeAutospacing="1" w:after="100" w:afterAutospacing="1"/>
-        <w:rPr>
-          <w:rFonts w:ascii="Times New Roman" w:eastAsia="Times New Roman" w:hAnsi="Times New Roman" w:cs="Times New Roman"/>
-          <w:kern w:val="0"/>
-          <w14:ligatures w14:val="none"/>
-        </w:rPr>
-      </w:pPr>
-      <w:r>
-        <w:rPr>
-          <w:rFonts w:ascii="Times New Roman" w:eastAsia="Times New Roman" w:hAnsi="Times New Roman" w:cs="Times New Roman"/>
-          <w:b/>
-          <w:bCs/>
-          <w:kern w:val="0"/>
-          <w14:ligatures w14:val="none"/>
+      </w:pPr>
+      <w:r>
+        <w:rPr>
+          <w:b/>
+          <w:bCs/>
         </w:rPr>
         <w:t>Assessment:</w:t>
       </w:r>
@@ -1596,19 +1293,12 @@
           <w:numId w:val="6"/>
         </w:numPr>
         <w:spacing w:before="100" w:beforeAutospacing="1" w:after="100" w:afterAutospacing="1"/>
-        <w:rPr>
-          <w:rFonts w:ascii="Times New Roman" w:eastAsia="Times New Roman" w:hAnsi="Times New Roman" w:cs="Times New Roman"/>
-          <w:kern w:val="0"/>
-          <w14:ligatures w14:val="none"/>
-        </w:rPr>
-      </w:pPr>
-      <w:r>
-        <w:rPr>
-          <w:rFonts w:ascii="Times New Roman" w:eastAsia="Times New Roman" w:hAnsi="Times New Roman" w:cs="Times New Roman"/>
-          <w:kern w:val="0"/>
-          <w14:ligatures w14:val="none"/>
-        </w:rPr>
+      </w:pPr>
+      <w:r>
         <w:t>Query 1: High faithfulness if the recommendations match the dataset entries.</w:t>
+      </w:r>
+      <w:r>
+        <w:t>--high</w:t>
       </w:r>
     </w:p>
     <w:p>
@@ -1618,19 +1308,12 @@
           <w:numId w:val="6"/>
         </w:numPr>
         <w:spacing w:before="100" w:beforeAutospacing="1" w:after="100" w:afterAutospacing="1"/>
-        <w:rPr>
-          <w:rFonts w:ascii="Times New Roman" w:eastAsia="Times New Roman" w:hAnsi="Times New Roman" w:cs="Times New Roman"/>
-          <w:kern w:val="0"/>
-          <w14:ligatures w14:val="none"/>
-        </w:rPr>
-      </w:pPr>
-      <w:r>
-        <w:rPr>
-          <w:rFonts w:ascii="Times New Roman" w:eastAsia="Times New Roman" w:hAnsi="Times New Roman" w:cs="Times New Roman"/>
-          <w:kern w:val="0"/>
-          <w14:ligatures w14:val="none"/>
-        </w:rPr>
+      </w:pPr>
+      <w:r>
         <w:t>Query 2: High faithfulness if the classical music recommendations match the dataset.</w:t>
+      </w:r>
+      <w:r>
+        <w:t>--high</w:t>
       </w:r>
     </w:p>
     <w:p>
@@ -1640,48 +1323,29 @@
           <w:numId w:val="6"/>
         </w:numPr>
         <w:spacing w:before="100" w:beforeAutospacing="1" w:after="100" w:afterAutospacing="1"/>
-        <w:rPr>
-          <w:rFonts w:ascii="Times New Roman" w:eastAsia="Times New Roman" w:hAnsi="Times New Roman" w:cs="Times New Roman"/>
-          <w:kern w:val="0"/>
-          <w14:ligatures w14:val="none"/>
-        </w:rPr>
-      </w:pPr>
-      <w:r>
-        <w:rPr>
-          <w:rFonts w:ascii="Times New Roman" w:eastAsia="Times New Roman" w:hAnsi="Times New Roman" w:cs="Times New Roman"/>
-          <w:kern w:val="0"/>
-          <w14:ligatures w14:val="none"/>
-        </w:rPr>
+      </w:pPr>
+      <w:r>
         <w:t>Query 3: The response should correctly identify the lack of information in the dataset.</w:t>
       </w:r>
-    </w:p>
-    <w:p>
-      <w:pPr>
-        <w:spacing w:before="100" w:beforeAutospacing="1" w:after="100" w:afterAutospacing="1"/>
-        <w:rPr>
-          <w:rFonts w:ascii="Times New Roman" w:eastAsia="Times New Roman" w:hAnsi="Times New Roman" w:cs="Times New Roman"/>
-          <w:kern w:val="0"/>
-          <w14:ligatures w14:val="none"/>
-        </w:rPr>
-      </w:pPr>
-      <w:r>
-        <w:rPr>
-          <w:rFonts w:ascii="Times New Roman" w:eastAsia="Times New Roman" w:hAnsi="Times New Roman" w:cs="Times New Roman"/>
-          <w:b/>
-          <w:bCs/>
-          <w:kern w:val="0"/>
-          <w14:ligatures w14:val="none"/>
-        </w:rPr>
-        <w:lastRenderedPageBreak/>
+      <w:r>
+        <w:t>--high</w:t>
+      </w:r>
+    </w:p>
+    <w:p>
+      <w:pPr>
+        <w:spacing w:before="100" w:beforeAutospacing="1" w:after="100" w:afterAutospacing="1"/>
+      </w:pPr>
+      <w:r>
+        <w:rPr>
+          <w:b/>
+          <w:bCs/>
+        </w:rPr>
         <w:t>1.2.</w:t>
       </w:r>
       <w:r>
         <w:rPr>
-          <w:rFonts w:ascii="Times New Roman" w:eastAsia="Times New Roman" w:hAnsi="Times New Roman" w:cs="Times New Roman"/>
-          <w:b/>
-          <w:bCs/>
-          <w:kern w:val="0"/>
-          <w14:ligatures w14:val="none"/>
+          <w:b/>
+          <w:bCs/>
         </w:rPr>
         <w:t>2. Answer Relevance:</w:t>
       </w:r>
@@ -1693,28 +1357,15 @@
           <w:numId w:val="7"/>
         </w:numPr>
         <w:spacing w:before="100" w:beforeAutospacing="1" w:after="100" w:afterAutospacing="1"/>
-        <w:rPr>
-          <w:rFonts w:ascii="Times New Roman" w:eastAsia="Times New Roman" w:hAnsi="Times New Roman" w:cs="Times New Roman"/>
-          <w:kern w:val="0"/>
-          <w14:ligatures w14:val="none"/>
-        </w:rPr>
-      </w:pPr>
-      <w:r>
-        <w:rPr>
-          <w:rFonts w:ascii="Times New Roman" w:eastAsia="Times New Roman" w:hAnsi="Times New Roman" w:cs="Times New Roman"/>
-          <w:b/>
-          <w:bCs/>
-          <w:kern w:val="0"/>
-          <w14:ligatures w14:val="none"/>
+      </w:pPr>
+      <w:r>
+        <w:rPr>
+          <w:b/>
+          <w:bCs/>
         </w:rPr>
         <w:t>Definition:</w:t>
       </w:r>
       <w:r>
-        <w:rPr>
-          <w:rFonts w:ascii="Times New Roman" w:eastAsia="Times New Roman" w:hAnsi="Times New Roman" w:cs="Times New Roman"/>
-          <w:kern w:val="0"/>
-          <w14:ligatures w14:val="none"/>
-        </w:rPr>
         <w:t xml:space="preserve"> The relevance of the generated answers to the user's query.</w:t>
       </w:r>
     </w:p>
@@ -1725,28 +1376,15 @@
           <w:numId w:val="7"/>
         </w:numPr>
         <w:spacing w:before="100" w:beforeAutospacing="1" w:after="100" w:afterAutospacing="1"/>
-        <w:rPr>
-          <w:rFonts w:ascii="Times New Roman" w:eastAsia="Times New Roman" w:hAnsi="Times New Roman" w:cs="Times New Roman"/>
-          <w:kern w:val="0"/>
-          <w14:ligatures w14:val="none"/>
-        </w:rPr>
-      </w:pPr>
-      <w:r>
-        <w:rPr>
-          <w:rFonts w:ascii="Times New Roman" w:eastAsia="Times New Roman" w:hAnsi="Times New Roman" w:cs="Times New Roman"/>
-          <w:b/>
-          <w:bCs/>
-          <w:kern w:val="0"/>
-          <w14:ligatures w14:val="none"/>
+      </w:pPr>
+      <w:r>
+        <w:rPr>
+          <w:b/>
+          <w:bCs/>
         </w:rPr>
         <w:t>Evaluation:</w:t>
       </w:r>
       <w:r>
-        <w:rPr>
-          <w:rFonts w:ascii="Times New Roman" w:eastAsia="Times New Roman" w:hAnsi="Times New Roman" w:cs="Times New Roman"/>
-          <w:kern w:val="0"/>
-          <w14:ligatures w14:val="none"/>
-        </w:rPr>
         <w:t xml:space="preserve"> The answers should be directly relevant to the user's queries about wedding music.</w:t>
       </w:r>
     </w:p>
@@ -1757,19 +1395,11 @@
           <w:numId w:val="7"/>
         </w:numPr>
         <w:spacing w:before="100" w:beforeAutospacing="1" w:after="100" w:afterAutospacing="1"/>
-        <w:rPr>
-          <w:rFonts w:ascii="Times New Roman" w:eastAsia="Times New Roman" w:hAnsi="Times New Roman" w:cs="Times New Roman"/>
-          <w:kern w:val="0"/>
-          <w14:ligatures w14:val="none"/>
-        </w:rPr>
-      </w:pPr>
-      <w:r>
-        <w:rPr>
-          <w:rFonts w:ascii="Times New Roman" w:eastAsia="Times New Roman" w:hAnsi="Times New Roman" w:cs="Times New Roman"/>
-          <w:b/>
-          <w:bCs/>
-          <w:kern w:val="0"/>
-          <w14:ligatures w14:val="none"/>
+      </w:pPr>
+      <w:r>
+        <w:rPr>
+          <w:b/>
+          <w:bCs/>
         </w:rPr>
         <w:t>Assessment:</w:t>
       </w:r>
@@ -1781,43 +1411,21 @@
           <w:numId w:val="7"/>
         </w:numPr>
         <w:spacing w:before="100" w:beforeAutospacing="1" w:after="100" w:afterAutospacing="1"/>
-        <w:rPr>
-          <w:rFonts w:ascii="Times New Roman" w:eastAsia="Times New Roman" w:hAnsi="Times New Roman" w:cs="Times New Roman"/>
-          <w:kern w:val="0"/>
-          <w14:ligatures w14:val="none"/>
-        </w:rPr>
-      </w:pPr>
-      <w:r>
-        <w:rPr>
-          <w:rFonts w:ascii="Times New Roman" w:eastAsia="Times New Roman" w:hAnsi="Times New Roman" w:cs="Times New Roman"/>
-          <w:kern w:val="0"/>
-          <w14:ligatures w14:val="none"/>
-        </w:rPr>
+      </w:pPr>
+      <w:r>
         <w:t xml:space="preserve">Query 1: High relevance with specific </w:t>
       </w:r>
       <w:r>
-        <w:rPr>
-          <w:rFonts w:ascii="Times New Roman" w:eastAsia="Times New Roman" w:hAnsi="Times New Roman" w:cs="Times New Roman"/>
-          <w:kern w:val="0"/>
-          <w14:ligatures w14:val="none"/>
-        </w:rPr>
         <w:t>beach</w:t>
       </w:r>
       <w:r>
-        <w:rPr>
-          <w:rFonts w:ascii="Times New Roman" w:eastAsia="Times New Roman" w:hAnsi="Times New Roman" w:cs="Times New Roman"/>
-          <w:kern w:val="0"/>
-          <w14:ligatures w14:val="none"/>
-        </w:rPr>
         <w:t xml:space="preserve"> </w:t>
       </w:r>
       <w:r>
-        <w:rPr>
-          <w:rFonts w:ascii="Times New Roman" w:eastAsia="Times New Roman" w:hAnsi="Times New Roman" w:cs="Times New Roman"/>
-          <w:kern w:val="0"/>
-          <w14:ligatures w14:val="none"/>
-        </w:rPr>
         <w:t>wedding music recommendations.</w:t>
+      </w:r>
+      <w:r>
+        <w:t>--high</w:t>
       </w:r>
     </w:p>
     <w:p>
@@ -1827,19 +1435,12 @@
           <w:numId w:val="7"/>
         </w:numPr>
         <w:spacing w:before="100" w:beforeAutospacing="1" w:after="100" w:afterAutospacing="1"/>
-        <w:rPr>
-          <w:rFonts w:ascii="Times New Roman" w:eastAsia="Times New Roman" w:hAnsi="Times New Roman" w:cs="Times New Roman"/>
-          <w:kern w:val="0"/>
-          <w14:ligatures w14:val="none"/>
-        </w:rPr>
-      </w:pPr>
-      <w:r>
-        <w:rPr>
-          <w:rFonts w:ascii="Times New Roman" w:eastAsia="Times New Roman" w:hAnsi="Times New Roman" w:cs="Times New Roman"/>
-          <w:kern w:val="0"/>
-          <w14:ligatures w14:val="none"/>
-        </w:rPr>
+      </w:pPr>
+      <w:r>
         <w:t>Query 2: High relevance with specific classical music recommendations.</w:t>
+      </w:r>
+      <w:r>
+        <w:t>--high</w:t>
       </w:r>
     </w:p>
     <w:p>
@@ -1849,47 +1450,29 @@
           <w:numId w:val="7"/>
         </w:numPr>
         <w:spacing w:before="100" w:beforeAutospacing="1" w:after="100" w:afterAutospacing="1"/>
-        <w:rPr>
-          <w:rFonts w:ascii="Times New Roman" w:eastAsia="Times New Roman" w:hAnsi="Times New Roman" w:cs="Times New Roman"/>
-          <w:kern w:val="0"/>
-          <w14:ligatures w14:val="none"/>
-        </w:rPr>
-      </w:pPr>
-      <w:r>
-        <w:rPr>
-          <w:rFonts w:ascii="Times New Roman" w:eastAsia="Times New Roman" w:hAnsi="Times New Roman" w:cs="Times New Roman"/>
-          <w:kern w:val="0"/>
-          <w14:ligatures w14:val="none"/>
-        </w:rPr>
+      </w:pPr>
+      <w:r>
         <w:t>Query 3: Response should explain the lack of relevant data.</w:t>
       </w:r>
-    </w:p>
-    <w:p>
-      <w:pPr>
-        <w:spacing w:before="100" w:beforeAutospacing="1" w:after="100" w:afterAutospacing="1"/>
-        <w:rPr>
-          <w:rFonts w:ascii="Times New Roman" w:eastAsia="Times New Roman" w:hAnsi="Times New Roman" w:cs="Times New Roman"/>
-          <w:kern w:val="0"/>
-          <w14:ligatures w14:val="none"/>
-        </w:rPr>
-      </w:pPr>
-      <w:r>
-        <w:rPr>
-          <w:rFonts w:ascii="Times New Roman" w:eastAsia="Times New Roman" w:hAnsi="Times New Roman" w:cs="Times New Roman"/>
-          <w:b/>
-          <w:bCs/>
-          <w:kern w:val="0"/>
-          <w14:ligatures w14:val="none"/>
+      <w:r>
+        <w:t>--high</w:t>
+      </w:r>
+    </w:p>
+    <w:p>
+      <w:pPr>
+        <w:spacing w:before="100" w:beforeAutospacing="1" w:after="100" w:afterAutospacing="1"/>
+      </w:pPr>
+      <w:r>
+        <w:rPr>
+          <w:b/>
+          <w:bCs/>
         </w:rPr>
         <w:t>1.2.</w:t>
       </w:r>
       <w:r>
         <w:rPr>
-          <w:rFonts w:ascii="Times New Roman" w:eastAsia="Times New Roman" w:hAnsi="Times New Roman" w:cs="Times New Roman"/>
-          <w:b/>
-          <w:bCs/>
-          <w:kern w:val="0"/>
-          <w14:ligatures w14:val="none"/>
+          <w:b/>
+          <w:bCs/>
         </w:rPr>
         <w:t>3. Information Integration:</w:t>
       </w:r>
@@ -1901,28 +1484,15 @@
           <w:numId w:val="8"/>
         </w:numPr>
         <w:spacing w:before="100" w:beforeAutospacing="1" w:after="100" w:afterAutospacing="1"/>
-        <w:rPr>
-          <w:rFonts w:ascii="Times New Roman" w:eastAsia="Times New Roman" w:hAnsi="Times New Roman" w:cs="Times New Roman"/>
-          <w:kern w:val="0"/>
-          <w14:ligatures w14:val="none"/>
-        </w:rPr>
-      </w:pPr>
-      <w:r>
-        <w:rPr>
-          <w:rFonts w:ascii="Times New Roman" w:eastAsia="Times New Roman" w:hAnsi="Times New Roman" w:cs="Times New Roman"/>
-          <w:b/>
-          <w:bCs/>
-          <w:kern w:val="0"/>
-          <w14:ligatures w14:val="none"/>
+      </w:pPr>
+      <w:r>
+        <w:rPr>
+          <w:b/>
+          <w:bCs/>
         </w:rPr>
         <w:t>Definition:</w:t>
       </w:r>
       <w:r>
-        <w:rPr>
-          <w:rFonts w:ascii="Times New Roman" w:eastAsia="Times New Roman" w:hAnsi="Times New Roman" w:cs="Times New Roman"/>
-          <w:kern w:val="0"/>
-          <w14:ligatures w14:val="none"/>
-        </w:rPr>
         <w:t xml:space="preserve"> The ability to integrate and present information cohesively.</w:t>
       </w:r>
     </w:p>
@@ -1933,28 +1503,15 @@
           <w:numId w:val="8"/>
         </w:numPr>
         <w:spacing w:before="100" w:beforeAutospacing="1" w:after="100" w:afterAutospacing="1"/>
-        <w:rPr>
-          <w:rFonts w:ascii="Times New Roman" w:eastAsia="Times New Roman" w:hAnsi="Times New Roman" w:cs="Times New Roman"/>
-          <w:kern w:val="0"/>
-          <w14:ligatures w14:val="none"/>
-        </w:rPr>
-      </w:pPr>
-      <w:r>
-        <w:rPr>
-          <w:rFonts w:ascii="Times New Roman" w:eastAsia="Times New Roman" w:hAnsi="Times New Roman" w:cs="Times New Roman"/>
-          <w:b/>
-          <w:bCs/>
-          <w:kern w:val="0"/>
-          <w14:ligatures w14:val="none"/>
+      </w:pPr>
+      <w:r>
+        <w:rPr>
+          <w:b/>
+          <w:bCs/>
         </w:rPr>
         <w:t>Evaluation:</w:t>
       </w:r>
       <w:r>
-        <w:rPr>
-          <w:rFonts w:ascii="Times New Roman" w:eastAsia="Times New Roman" w:hAnsi="Times New Roman" w:cs="Times New Roman"/>
-          <w:kern w:val="0"/>
-          <w14:ligatures w14:val="none"/>
-        </w:rPr>
         <w:t xml:space="preserve"> The chatbot should present information in a coherent and integrated manner.</w:t>
       </w:r>
     </w:p>
@@ -1965,19 +1522,11 @@
           <w:numId w:val="8"/>
         </w:numPr>
         <w:spacing w:before="100" w:beforeAutospacing="1" w:after="100" w:afterAutospacing="1"/>
-        <w:rPr>
-          <w:rFonts w:ascii="Times New Roman" w:eastAsia="Times New Roman" w:hAnsi="Times New Roman" w:cs="Times New Roman"/>
-          <w:kern w:val="0"/>
-          <w14:ligatures w14:val="none"/>
-        </w:rPr>
-      </w:pPr>
-      <w:r>
-        <w:rPr>
-          <w:rFonts w:ascii="Times New Roman" w:eastAsia="Times New Roman" w:hAnsi="Times New Roman" w:cs="Times New Roman"/>
-          <w:b/>
-          <w:bCs/>
-          <w:kern w:val="0"/>
-          <w14:ligatures w14:val="none"/>
+      </w:pPr>
+      <w:r>
+        <w:rPr>
+          <w:b/>
+          <w:bCs/>
         </w:rPr>
         <w:t>Assessment:</w:t>
       </w:r>
@@ -1989,19 +1538,12 @@
           <w:numId w:val="8"/>
         </w:numPr>
         <w:spacing w:before="100" w:beforeAutospacing="1" w:after="100" w:afterAutospacing="1"/>
-        <w:rPr>
-          <w:rFonts w:ascii="Times New Roman" w:eastAsia="Times New Roman" w:hAnsi="Times New Roman" w:cs="Times New Roman"/>
-          <w:kern w:val="0"/>
-          <w14:ligatures w14:val="none"/>
-        </w:rPr>
-      </w:pPr>
-      <w:r>
-        <w:rPr>
-          <w:rFonts w:ascii="Times New Roman" w:eastAsia="Times New Roman" w:hAnsi="Times New Roman" w:cs="Times New Roman"/>
-          <w:kern w:val="0"/>
-          <w14:ligatures w14:val="none"/>
-        </w:rPr>
+      </w:pPr>
+      <w:r>
         <w:t>Query 1: High if the response integrates multiple relevant songs coherently.</w:t>
+      </w:r>
+      <w:r>
+        <w:t>--high</w:t>
       </w:r>
     </w:p>
     <w:p>
@@ -2011,19 +1553,12 @@
           <w:numId w:val="8"/>
         </w:numPr>
         <w:spacing w:before="100" w:beforeAutospacing="1" w:after="100" w:afterAutospacing="1"/>
-        <w:rPr>
-          <w:rFonts w:ascii="Times New Roman" w:eastAsia="Times New Roman" w:hAnsi="Times New Roman" w:cs="Times New Roman"/>
-          <w:kern w:val="0"/>
-          <w14:ligatures w14:val="none"/>
-        </w:rPr>
-      </w:pPr>
-      <w:r>
-        <w:rPr>
-          <w:rFonts w:ascii="Times New Roman" w:eastAsia="Times New Roman" w:hAnsi="Times New Roman" w:cs="Times New Roman"/>
-          <w:kern w:val="0"/>
-          <w14:ligatures w14:val="none"/>
-        </w:rPr>
+      </w:pPr>
+      <w:r>
         <w:t>Query 2: High if the response integrates relevant classical music suggestions.</w:t>
+      </w:r>
+      <w:r>
+        <w:t>--high</w:t>
       </w:r>
     </w:p>
     <w:p>
@@ -2033,47 +1568,26 @@
           <w:numId w:val="8"/>
         </w:numPr>
         <w:spacing w:before="100" w:beforeAutospacing="1" w:after="100" w:afterAutospacing="1"/>
-        <w:rPr>
-          <w:rFonts w:ascii="Times New Roman" w:eastAsia="Times New Roman" w:hAnsi="Times New Roman" w:cs="Times New Roman"/>
-          <w:kern w:val="0"/>
-          <w14:ligatures w14:val="none"/>
-        </w:rPr>
-      </w:pPr>
-      <w:r>
-        <w:rPr>
-          <w:rFonts w:ascii="Times New Roman" w:eastAsia="Times New Roman" w:hAnsi="Times New Roman" w:cs="Times New Roman"/>
-          <w:kern w:val="0"/>
-          <w14:ligatures w14:val="none"/>
-        </w:rPr>
+      </w:pPr>
+      <w:r>
         <w:t>Query 3: Not applicable.</w:t>
       </w:r>
     </w:p>
     <w:p>
       <w:pPr>
         <w:spacing w:before="100" w:beforeAutospacing="1" w:after="100" w:afterAutospacing="1"/>
-        <w:rPr>
-          <w:rFonts w:ascii="Times New Roman" w:eastAsia="Times New Roman" w:hAnsi="Times New Roman" w:cs="Times New Roman"/>
-          <w:kern w:val="0"/>
-          <w14:ligatures w14:val="none"/>
-        </w:rPr>
-      </w:pPr>
-      <w:r>
-        <w:rPr>
-          <w:rFonts w:ascii="Times New Roman" w:eastAsia="Times New Roman" w:hAnsi="Times New Roman" w:cs="Times New Roman"/>
-          <w:b/>
-          <w:bCs/>
-          <w:kern w:val="0"/>
-          <w14:ligatures w14:val="none"/>
+      </w:pPr>
+      <w:r>
+        <w:rPr>
+          <w:b/>
+          <w:bCs/>
         </w:rPr>
         <w:t>1.2.</w:t>
       </w:r>
       <w:r>
         <w:rPr>
-          <w:rFonts w:ascii="Times New Roman" w:eastAsia="Times New Roman" w:hAnsi="Times New Roman" w:cs="Times New Roman"/>
-          <w:b/>
-          <w:bCs/>
-          <w:kern w:val="0"/>
-          <w14:ligatures w14:val="none"/>
+          <w:b/>
+          <w:bCs/>
         </w:rPr>
         <w:t>4. Counterfactual Robustness:</w:t>
       </w:r>
@@ -2085,28 +1599,15 @@
           <w:numId w:val="9"/>
         </w:numPr>
         <w:spacing w:before="100" w:beforeAutospacing="1" w:after="100" w:afterAutospacing="1"/>
-        <w:rPr>
-          <w:rFonts w:ascii="Times New Roman" w:eastAsia="Times New Roman" w:hAnsi="Times New Roman" w:cs="Times New Roman"/>
-          <w:kern w:val="0"/>
-          <w14:ligatures w14:val="none"/>
-        </w:rPr>
-      </w:pPr>
-      <w:r>
-        <w:rPr>
-          <w:rFonts w:ascii="Times New Roman" w:eastAsia="Times New Roman" w:hAnsi="Times New Roman" w:cs="Times New Roman"/>
-          <w:b/>
-          <w:bCs/>
-          <w:kern w:val="0"/>
-          <w14:ligatures w14:val="none"/>
+      </w:pPr>
+      <w:r>
+        <w:rPr>
+          <w:b/>
+          <w:bCs/>
         </w:rPr>
         <w:t>Definition:</w:t>
       </w:r>
       <w:r>
-        <w:rPr>
-          <w:rFonts w:ascii="Times New Roman" w:eastAsia="Times New Roman" w:hAnsi="Times New Roman" w:cs="Times New Roman"/>
-          <w:kern w:val="0"/>
-          <w14:ligatures w14:val="none"/>
-        </w:rPr>
         <w:t xml:space="preserve"> The robustness of the system against counterfactual or contradictory queries.</w:t>
       </w:r>
     </w:p>
@@ -2117,28 +1618,15 @@
           <w:numId w:val="9"/>
         </w:numPr>
         <w:spacing w:before="100" w:beforeAutospacing="1" w:after="100" w:afterAutospacing="1"/>
-        <w:rPr>
-          <w:rFonts w:ascii="Times New Roman" w:eastAsia="Times New Roman" w:hAnsi="Times New Roman" w:cs="Times New Roman"/>
-          <w:kern w:val="0"/>
-          <w14:ligatures w14:val="none"/>
-        </w:rPr>
-      </w:pPr>
-      <w:r>
-        <w:rPr>
-          <w:rFonts w:ascii="Times New Roman" w:eastAsia="Times New Roman" w:hAnsi="Times New Roman" w:cs="Times New Roman"/>
-          <w:b/>
-          <w:bCs/>
-          <w:kern w:val="0"/>
-          <w14:ligatures w14:val="none"/>
+      </w:pPr>
+      <w:r>
+        <w:rPr>
+          <w:b/>
+          <w:bCs/>
         </w:rPr>
         <w:t>Evaluation:</w:t>
       </w:r>
       <w:r>
-        <w:rPr>
-          <w:rFonts w:ascii="Times New Roman" w:eastAsia="Times New Roman" w:hAnsi="Times New Roman" w:cs="Times New Roman"/>
-          <w:kern w:val="0"/>
-          <w14:ligatures w14:val="none"/>
-        </w:rPr>
         <w:t xml:space="preserve"> The chatbot should handle contradictory queries gracefully without providing incorrect information.</w:t>
       </w:r>
     </w:p>
@@ -2149,19 +1637,11 @@
           <w:numId w:val="9"/>
         </w:numPr>
         <w:spacing w:before="100" w:beforeAutospacing="1" w:after="100" w:afterAutospacing="1"/>
-        <w:rPr>
-          <w:rFonts w:ascii="Times New Roman" w:eastAsia="Times New Roman" w:hAnsi="Times New Roman" w:cs="Times New Roman"/>
-          <w:kern w:val="0"/>
-          <w14:ligatures w14:val="none"/>
-        </w:rPr>
-      </w:pPr>
-      <w:r>
-        <w:rPr>
-          <w:rFonts w:ascii="Times New Roman" w:eastAsia="Times New Roman" w:hAnsi="Times New Roman" w:cs="Times New Roman"/>
-          <w:b/>
-          <w:bCs/>
-          <w:kern w:val="0"/>
-          <w14:ligatures w14:val="none"/>
+      </w:pPr>
+      <w:r>
+        <w:rPr>
+          <w:b/>
+          <w:bCs/>
         </w:rPr>
         <w:t>Assessment:</w:t>
       </w:r>
@@ -2173,19 +1653,12 @@
           <w:numId w:val="9"/>
         </w:numPr>
         <w:spacing w:before="100" w:beforeAutospacing="1" w:after="100" w:afterAutospacing="1"/>
-        <w:rPr>
-          <w:rFonts w:ascii="Times New Roman" w:eastAsia="Times New Roman" w:hAnsi="Times New Roman" w:cs="Times New Roman"/>
-          <w:kern w:val="0"/>
-          <w14:ligatures w14:val="none"/>
-        </w:rPr>
-      </w:pPr>
-      <w:r>
-        <w:rPr>
-          <w:rFonts w:ascii="Times New Roman" w:eastAsia="Times New Roman" w:hAnsi="Times New Roman" w:cs="Times New Roman"/>
-          <w:kern w:val="0"/>
-          <w14:ligatures w14:val="none"/>
-        </w:rPr>
+      </w:pPr>
+      <w:r>
         <w:t>Query 1: High robustness if it avoids contradictions in the recommendation.</w:t>
+      </w:r>
+      <w:r>
+        <w:t>--high</w:t>
       </w:r>
     </w:p>
     <w:p>
@@ -2195,19 +1668,12 @@
           <w:numId w:val="9"/>
         </w:numPr>
         <w:spacing w:before="100" w:beforeAutospacing="1" w:after="100" w:afterAutospacing="1"/>
-        <w:rPr>
-          <w:rFonts w:ascii="Times New Roman" w:eastAsia="Times New Roman" w:hAnsi="Times New Roman" w:cs="Times New Roman"/>
-          <w:kern w:val="0"/>
-          <w14:ligatures w14:val="none"/>
-        </w:rPr>
-      </w:pPr>
-      <w:r>
-        <w:rPr>
-          <w:rFonts w:ascii="Times New Roman" w:eastAsia="Times New Roman" w:hAnsi="Times New Roman" w:cs="Times New Roman"/>
-          <w:kern w:val="0"/>
-          <w14:ligatures w14:val="none"/>
-        </w:rPr>
+      </w:pPr>
+      <w:r>
         <w:t>Query 2: High robustness under similar conditions.</w:t>
+      </w:r>
+      <w:r>
+        <w:t>--high</w:t>
       </w:r>
     </w:p>
     <w:p>
@@ -2217,47 +1683,29 @@
           <w:numId w:val="9"/>
         </w:numPr>
         <w:spacing w:before="100" w:beforeAutospacing="1" w:after="100" w:afterAutospacing="1"/>
-        <w:rPr>
-          <w:rFonts w:ascii="Times New Roman" w:eastAsia="Times New Roman" w:hAnsi="Times New Roman" w:cs="Times New Roman"/>
-          <w:kern w:val="0"/>
-          <w14:ligatures w14:val="none"/>
-        </w:rPr>
-      </w:pPr>
-      <w:r>
-        <w:rPr>
-          <w:rFonts w:ascii="Times New Roman" w:eastAsia="Times New Roman" w:hAnsi="Times New Roman" w:cs="Times New Roman"/>
-          <w:kern w:val="0"/>
-          <w14:ligatures w14:val="none"/>
-        </w:rPr>
+      </w:pPr>
+      <w:r>
         <w:t>Query 3: Should clearly identify the lack of relevant data.</w:t>
       </w:r>
-    </w:p>
-    <w:p>
-      <w:pPr>
-        <w:spacing w:before="100" w:beforeAutospacing="1" w:after="100" w:afterAutospacing="1"/>
-        <w:rPr>
-          <w:rFonts w:ascii="Times New Roman" w:eastAsia="Times New Roman" w:hAnsi="Times New Roman" w:cs="Times New Roman"/>
-          <w:kern w:val="0"/>
-          <w14:ligatures w14:val="none"/>
-        </w:rPr>
-      </w:pPr>
-      <w:r>
-        <w:rPr>
-          <w:rFonts w:ascii="Times New Roman" w:eastAsia="Times New Roman" w:hAnsi="Times New Roman" w:cs="Times New Roman"/>
-          <w:b/>
-          <w:bCs/>
-          <w:kern w:val="0"/>
-          <w14:ligatures w14:val="none"/>
+      <w:r>
+        <w:t>--high</w:t>
+      </w:r>
+    </w:p>
+    <w:p>
+      <w:pPr>
+        <w:spacing w:before="100" w:beforeAutospacing="1" w:after="100" w:afterAutospacing="1"/>
+      </w:pPr>
+      <w:r>
+        <w:rPr>
+          <w:b/>
+          <w:bCs/>
         </w:rPr>
         <w:t>1.2.</w:t>
       </w:r>
       <w:r>
         <w:rPr>
-          <w:rFonts w:ascii="Times New Roman" w:eastAsia="Times New Roman" w:hAnsi="Times New Roman" w:cs="Times New Roman"/>
-          <w:b/>
-          <w:bCs/>
-          <w:kern w:val="0"/>
-          <w14:ligatures w14:val="none"/>
+          <w:b/>
+          <w:bCs/>
         </w:rPr>
         <w:t>5. Negative Rejection:</w:t>
       </w:r>
@@ -2269,28 +1717,16 @@
           <w:numId w:val="10"/>
         </w:numPr>
         <w:spacing w:before="100" w:beforeAutospacing="1" w:after="100" w:afterAutospacing="1"/>
-        <w:rPr>
-          <w:rFonts w:ascii="Times New Roman" w:eastAsia="Times New Roman" w:hAnsi="Times New Roman" w:cs="Times New Roman"/>
-          <w:kern w:val="0"/>
-          <w14:ligatures w14:val="none"/>
-        </w:rPr>
-      </w:pPr>
-      <w:r>
-        <w:rPr>
-          <w:rFonts w:ascii="Times New Roman" w:eastAsia="Times New Roman" w:hAnsi="Times New Roman" w:cs="Times New Roman"/>
-          <w:b/>
-          <w:bCs/>
-          <w:kern w:val="0"/>
-          <w14:ligatures w14:val="none"/>
-        </w:rPr>
+      </w:pPr>
+      <w:r>
+        <w:rPr>
+          <w:b/>
+          <w:bCs/>
+        </w:rPr>
+        <w:lastRenderedPageBreak/>
         <w:t>Definition:</w:t>
       </w:r>
       <w:r>
-        <w:rPr>
-          <w:rFonts w:ascii="Times New Roman" w:eastAsia="Times New Roman" w:hAnsi="Times New Roman" w:cs="Times New Roman"/>
-          <w:kern w:val="0"/>
-          <w14:ligatures w14:val="none"/>
-        </w:rPr>
         <w:t xml:space="preserve"> The system's ability to reject and handle negative or inappropriate queries.</w:t>
       </w:r>
     </w:p>
@@ -2301,28 +1737,15 @@
           <w:numId w:val="10"/>
         </w:numPr>
         <w:spacing w:before="100" w:beforeAutospacing="1" w:after="100" w:afterAutospacing="1"/>
-        <w:rPr>
-          <w:rFonts w:ascii="Times New Roman" w:eastAsia="Times New Roman" w:hAnsi="Times New Roman" w:cs="Times New Roman"/>
-          <w:kern w:val="0"/>
-          <w14:ligatures w14:val="none"/>
-        </w:rPr>
-      </w:pPr>
-      <w:r>
-        <w:rPr>
-          <w:rFonts w:ascii="Times New Roman" w:eastAsia="Times New Roman" w:hAnsi="Times New Roman" w:cs="Times New Roman"/>
-          <w:b/>
-          <w:bCs/>
-          <w:kern w:val="0"/>
-          <w14:ligatures w14:val="none"/>
+      </w:pPr>
+      <w:r>
+        <w:rPr>
+          <w:b/>
+          <w:bCs/>
         </w:rPr>
         <w:t>Evaluation:</w:t>
       </w:r>
       <w:r>
-        <w:rPr>
-          <w:rFonts w:ascii="Times New Roman" w:eastAsia="Times New Roman" w:hAnsi="Times New Roman" w:cs="Times New Roman"/>
-          <w:kern w:val="0"/>
-          <w14:ligatures w14:val="none"/>
-        </w:rPr>
         <w:t xml:space="preserve"> The chatbot should reject inappropriate queries politely and professionally.</w:t>
       </w:r>
     </w:p>
@@ -2333,19 +1756,11 @@
           <w:numId w:val="10"/>
         </w:numPr>
         <w:spacing w:before="100" w:beforeAutospacing="1" w:after="100" w:afterAutospacing="1"/>
-        <w:rPr>
-          <w:rFonts w:ascii="Times New Roman" w:eastAsia="Times New Roman" w:hAnsi="Times New Roman" w:cs="Times New Roman"/>
-          <w:kern w:val="0"/>
-          <w14:ligatures w14:val="none"/>
-        </w:rPr>
-      </w:pPr>
-      <w:r>
-        <w:rPr>
-          <w:rFonts w:ascii="Times New Roman" w:eastAsia="Times New Roman" w:hAnsi="Times New Roman" w:cs="Times New Roman"/>
-          <w:b/>
-          <w:bCs/>
-          <w:kern w:val="0"/>
-          <w14:ligatures w14:val="none"/>
+      </w:pPr>
+      <w:r>
+        <w:rPr>
+          <w:b/>
+          <w:bCs/>
         </w:rPr>
         <w:t>Assessment:</w:t>
       </w:r>
@@ -2357,18 +1772,8 @@
           <w:numId w:val="10"/>
         </w:numPr>
         <w:spacing w:before="100" w:beforeAutospacing="1" w:after="100" w:afterAutospacing="1"/>
-        <w:rPr>
-          <w:rFonts w:ascii="Times New Roman" w:eastAsia="Times New Roman" w:hAnsi="Times New Roman" w:cs="Times New Roman"/>
-          <w:kern w:val="0"/>
-          <w14:ligatures w14:val="none"/>
-        </w:rPr>
-      </w:pPr>
-      <w:r>
-        <w:rPr>
-          <w:rFonts w:ascii="Times New Roman" w:eastAsia="Times New Roman" w:hAnsi="Times New Roman" w:cs="Times New Roman"/>
-          <w:kern w:val="0"/>
-          <w14:ligatures w14:val="none"/>
-        </w:rPr>
+      </w:pPr>
+      <w:r>
         <w:t>Query 1: Not applicable.</w:t>
       </w:r>
     </w:p>
@@ -2379,18 +1784,8 @@
           <w:numId w:val="10"/>
         </w:numPr>
         <w:spacing w:before="100" w:beforeAutospacing="1" w:after="100" w:afterAutospacing="1"/>
-        <w:rPr>
-          <w:rFonts w:ascii="Times New Roman" w:eastAsia="Times New Roman" w:hAnsi="Times New Roman" w:cs="Times New Roman"/>
-          <w:kern w:val="0"/>
-          <w14:ligatures w14:val="none"/>
-        </w:rPr>
-      </w:pPr>
-      <w:r>
-        <w:rPr>
-          <w:rFonts w:ascii="Times New Roman" w:eastAsia="Times New Roman" w:hAnsi="Times New Roman" w:cs="Times New Roman"/>
-          <w:kern w:val="0"/>
-          <w14:ligatures w14:val="none"/>
-        </w:rPr>
+      </w:pPr>
+      <w:r>
         <w:t>Query 2: Not applicable.</w:t>
       </w:r>
     </w:p>
@@ -2401,30 +1796,20 @@
           <w:numId w:val="10"/>
         </w:numPr>
         <w:spacing w:before="100" w:beforeAutospacing="1" w:after="100" w:afterAutospacing="1"/>
-        <w:rPr>
-          <w:rFonts w:ascii="Times New Roman" w:eastAsia="Times New Roman" w:hAnsi="Times New Roman" w:cs="Times New Roman"/>
-          <w:kern w:val="0"/>
-          <w14:ligatures w14:val="none"/>
-        </w:rPr>
-      </w:pPr>
-      <w:r>
-        <w:rPr>
-          <w:rFonts w:ascii="Times New Roman" w:eastAsia="Times New Roman" w:hAnsi="Times New Roman" w:cs="Times New Roman"/>
-          <w:kern w:val="0"/>
-          <w14:ligatures w14:val="none"/>
-        </w:rPr>
+      </w:pPr>
+      <w:r>
         <w:t>Query 3: High if the response politely redirects the user to relevant queries.</w:t>
       </w:r>
+      <w:r>
+        <w:t>--high</w:t>
+      </w:r>
     </w:p>
     <w:p>
       <w:pPr>
         <w:pStyle w:val="Title"/>
       </w:pPr>
       <w:r>
-        <w:t xml:space="preserve">1.3 </w:t>
-      </w:r>
-      <w:r>
-        <w:t>Latency:</w:t>
+        <w:t>1.3 Latency:</w:t>
       </w:r>
     </w:p>
     <w:p>
@@ -2434,28 +1819,15 @@
           <w:numId w:val="11"/>
         </w:numPr>
         <w:spacing w:before="100" w:beforeAutospacing="1" w:after="100" w:afterAutospacing="1"/>
-        <w:rPr>
-          <w:rFonts w:ascii="Times New Roman" w:eastAsia="Times New Roman" w:hAnsi="Times New Roman" w:cs="Times New Roman"/>
-          <w:kern w:val="0"/>
-          <w14:ligatures w14:val="none"/>
-        </w:rPr>
-      </w:pPr>
-      <w:r>
-        <w:rPr>
-          <w:rFonts w:ascii="Times New Roman" w:eastAsia="Times New Roman" w:hAnsi="Times New Roman" w:cs="Times New Roman"/>
-          <w:b/>
-          <w:bCs/>
-          <w:kern w:val="0"/>
-          <w14:ligatures w14:val="none"/>
+      </w:pPr>
+      <w:r>
+        <w:rPr>
+          <w:b/>
+          <w:bCs/>
         </w:rPr>
         <w:t>Definition:</w:t>
       </w:r>
       <w:r>
-        <w:rPr>
-          <w:rFonts w:ascii="Times New Roman" w:eastAsia="Times New Roman" w:hAnsi="Times New Roman" w:cs="Times New Roman"/>
-          <w:kern w:val="0"/>
-          <w14:ligatures w14:val="none"/>
-        </w:rPr>
         <w:t xml:space="preserve"> The response time of the system from receiving a query to delivering an answer.</w:t>
       </w:r>
     </w:p>
@@ -2466,28 +1838,15 @@
           <w:numId w:val="11"/>
         </w:numPr>
         <w:spacing w:before="100" w:beforeAutospacing="1" w:after="100" w:afterAutospacing="1"/>
-        <w:rPr>
-          <w:rFonts w:ascii="Times New Roman" w:eastAsia="Times New Roman" w:hAnsi="Times New Roman" w:cs="Times New Roman"/>
-          <w:kern w:val="0"/>
-          <w14:ligatures w14:val="none"/>
-        </w:rPr>
-      </w:pPr>
-      <w:r>
-        <w:rPr>
-          <w:rFonts w:ascii="Times New Roman" w:eastAsia="Times New Roman" w:hAnsi="Times New Roman" w:cs="Times New Roman"/>
-          <w:b/>
-          <w:bCs/>
-          <w:kern w:val="0"/>
-          <w14:ligatures w14:val="none"/>
+      </w:pPr>
+      <w:r>
+        <w:rPr>
+          <w:b/>
+          <w:bCs/>
         </w:rPr>
         <w:t>Evaluation:</w:t>
       </w:r>
       <w:r>
-        <w:rPr>
-          <w:rFonts w:ascii="Times New Roman" w:eastAsia="Times New Roman" w:hAnsi="Times New Roman" w:cs="Times New Roman"/>
-          <w:kern w:val="0"/>
-          <w14:ligatures w14:val="none"/>
-        </w:rPr>
         <w:t xml:space="preserve"> The system should have low latency, providing responses quickly.</w:t>
       </w:r>
     </w:p>
@@ -2498,40 +1857,182 @@
           <w:numId w:val="11"/>
         </w:numPr>
         <w:spacing w:before="100" w:beforeAutospacing="1" w:after="100" w:afterAutospacing="1"/>
-        <w:rPr>
-          <w:rFonts w:ascii="Times New Roman" w:eastAsia="Times New Roman" w:hAnsi="Times New Roman" w:cs="Times New Roman"/>
-          <w:kern w:val="0"/>
-          <w14:ligatures w14:val="none"/>
-        </w:rPr>
-      </w:pPr>
-      <w:r>
-        <w:rPr>
-          <w:rFonts w:ascii="Times New Roman" w:eastAsia="Times New Roman" w:hAnsi="Times New Roman" w:cs="Times New Roman"/>
-          <w:b/>
-          <w:bCs/>
-          <w:kern w:val="0"/>
-          <w14:ligatures w14:val="none"/>
+      </w:pPr>
+      <w:r>
+        <w:rPr>
+          <w:b/>
+          <w:bCs/>
         </w:rPr>
         <w:t>Assessment:</w:t>
       </w:r>
       <w:r>
-        <w:rPr>
-          <w:rFonts w:ascii="Times New Roman" w:eastAsia="Times New Roman" w:hAnsi="Times New Roman" w:cs="Times New Roman"/>
-          <w:kern w:val="0"/>
-          <w14:ligatures w14:val="none"/>
-        </w:rPr>
         <w:t xml:space="preserve"> Measure the response time for each query.</w:t>
       </w:r>
     </w:p>
     <w:p>
       <w:pPr>
         <w:spacing w:before="100" w:beforeAutospacing="1" w:after="100" w:afterAutospacing="1"/>
-        <w:rPr>
-          <w:rFonts w:ascii="Times New Roman" w:eastAsia="Times New Roman" w:hAnsi="Times New Roman" w:cs="Times New Roman"/>
-          <w:kern w:val="0"/>
-          <w14:ligatures w14:val="none"/>
-        </w:rPr>
-      </w:pPr>
+      </w:pPr>
+      <w:r>
+        <w:t>Query 1:</w:t>
+      </w:r>
+    </w:p>
+    <w:p>
+      <w:pPr>
+        <w:spacing w:before="100" w:beforeAutospacing="1" w:after="100" w:afterAutospacing="1"/>
+      </w:pPr>
+      <w:r>
+        <w:drawing>
+          <wp:inline distT="0" distB="0" distL="0" distR="0" wp14:anchorId="2EECEE94" wp14:editId="6FAD742E">
+            <wp:extent cx="5943600" cy="1454785"/>
+            <wp:effectExtent l="0" t="0" r="0" b="5715"/>
+            <wp:docPr id="1792286688" name="Picture 1"/>
+            <wp:cNvGraphicFramePr>
+              <a:graphicFrameLocks xmlns:a="http://schemas.openxmlformats.org/drawingml/2006/main" noChangeAspect="1"/>
+            </wp:cNvGraphicFramePr>
+            <a:graphic xmlns:a="http://schemas.openxmlformats.org/drawingml/2006/main">
+              <a:graphicData uri="http://schemas.openxmlformats.org/drawingml/2006/picture">
+                <pic:pic xmlns:pic="http://schemas.openxmlformats.org/drawingml/2006/picture">
+                  <pic:nvPicPr>
+                    <pic:cNvPr id="1792286688" name=""/>
+                    <pic:cNvPicPr/>
+                  </pic:nvPicPr>
+                  <pic:blipFill>
+                    <a:blip r:embed="rId11"/>
+                    <a:stretch>
+                      <a:fillRect/>
+                    </a:stretch>
+                  </pic:blipFill>
+                  <pic:spPr>
+                    <a:xfrm>
+                      <a:off x="0" y="0"/>
+                      <a:ext cx="5943600" cy="1454785"/>
+                    </a:xfrm>
+                    <a:prstGeom prst="rect">
+                      <a:avLst/>
+                    </a:prstGeom>
+                  </pic:spPr>
+                </pic:pic>
+              </a:graphicData>
+            </a:graphic>
+          </wp:inline>
+        </w:drawing>
+      </w:r>
+      <w:r>
+        <w:t xml:space="preserve"> </w:t>
+      </w:r>
+    </w:p>
+    <w:p>
+      <w:pPr>
+        <w:spacing w:before="100" w:beforeAutospacing="1" w:after="100" w:afterAutospacing="1"/>
+      </w:pPr>
+      <w:r>
+        <w:t xml:space="preserve">Query </w:t>
+      </w:r>
+      <w:r>
+        <w:t>2</w:t>
+      </w:r>
+      <w:r>
+        <w:t>:</w:t>
+      </w:r>
+    </w:p>
+    <w:p>
+      <w:pPr>
+        <w:spacing w:before="100" w:beforeAutospacing="1" w:after="100" w:afterAutospacing="1"/>
+      </w:pPr>
+      <w:r>
+        <w:drawing>
+          <wp:inline distT="0" distB="0" distL="0" distR="0" wp14:anchorId="6E0F55A7" wp14:editId="0CD6C0D3">
+            <wp:extent cx="5943600" cy="1079500"/>
+            <wp:effectExtent l="0" t="0" r="0" b="0"/>
+            <wp:docPr id="1275417182" name="Picture 1"/>
+            <wp:cNvGraphicFramePr>
+              <a:graphicFrameLocks xmlns:a="http://schemas.openxmlformats.org/drawingml/2006/main" noChangeAspect="1"/>
+            </wp:cNvGraphicFramePr>
+            <a:graphic xmlns:a="http://schemas.openxmlformats.org/drawingml/2006/main">
+              <a:graphicData uri="http://schemas.openxmlformats.org/drawingml/2006/picture">
+                <pic:pic xmlns:pic="http://schemas.openxmlformats.org/drawingml/2006/picture">
+                  <pic:nvPicPr>
+                    <pic:cNvPr id="1275417182" name=""/>
+                    <pic:cNvPicPr/>
+                  </pic:nvPicPr>
+                  <pic:blipFill>
+                    <a:blip r:embed="rId12"/>
+                    <a:stretch>
+                      <a:fillRect/>
+                    </a:stretch>
+                  </pic:blipFill>
+                  <pic:spPr>
+                    <a:xfrm>
+                      <a:off x="0" y="0"/>
+                      <a:ext cx="5943600" cy="1079500"/>
+                    </a:xfrm>
+                    <a:prstGeom prst="rect">
+                      <a:avLst/>
+                    </a:prstGeom>
+                  </pic:spPr>
+                </pic:pic>
+              </a:graphicData>
+            </a:graphic>
+          </wp:inline>
+        </w:drawing>
+      </w:r>
+    </w:p>
+    <w:p>
+      <w:pPr>
+        <w:spacing w:before="100" w:beforeAutospacing="1" w:after="100" w:afterAutospacing="1"/>
+      </w:pPr>
+    </w:p>
+    <w:p>
+      <w:pPr>
+        <w:spacing w:before="100" w:beforeAutospacing="1" w:after="100" w:afterAutospacing="1"/>
+      </w:pPr>
+      <w:r>
+        <w:t>Query 3:</w:t>
+      </w:r>
+    </w:p>
+    <w:p>
+      <w:pPr>
+        <w:spacing w:before="100" w:beforeAutospacing="1" w:after="100" w:afterAutospacing="1"/>
+      </w:pPr>
+      <w:r>
+        <w:lastRenderedPageBreak/>
+        <w:drawing>
+          <wp:inline distT="0" distB="0" distL="0" distR="0" wp14:anchorId="4AB84C9F" wp14:editId="601A79FC">
+            <wp:extent cx="5943600" cy="1228725"/>
+            <wp:effectExtent l="0" t="0" r="0" b="3175"/>
+            <wp:docPr id="1323367755" name="Picture 1"/>
+            <wp:cNvGraphicFramePr>
+              <a:graphicFrameLocks xmlns:a="http://schemas.openxmlformats.org/drawingml/2006/main" noChangeAspect="1"/>
+            </wp:cNvGraphicFramePr>
+            <a:graphic xmlns:a="http://schemas.openxmlformats.org/drawingml/2006/main">
+              <a:graphicData uri="http://schemas.openxmlformats.org/drawingml/2006/picture">
+                <pic:pic xmlns:pic="http://schemas.openxmlformats.org/drawingml/2006/picture">
+                  <pic:nvPicPr>
+                    <pic:cNvPr id="1323367755" name=""/>
+                    <pic:cNvPicPr/>
+                  </pic:nvPicPr>
+                  <pic:blipFill>
+                    <a:blip r:embed="rId13"/>
+                    <a:stretch>
+                      <a:fillRect/>
+                    </a:stretch>
+                  </pic:blipFill>
+                  <pic:spPr>
+                    <a:xfrm>
+                      <a:off x="0" y="0"/>
+                      <a:ext cx="5943600" cy="1228725"/>
+                    </a:xfrm>
+                    <a:prstGeom prst="rect">
+                      <a:avLst/>
+                    </a:prstGeom>
+                  </pic:spPr>
+                </pic:pic>
+              </a:graphicData>
+            </a:graphic>
+          </wp:inline>
+        </w:drawing>
+      </w:r>
     </w:p>
     <w:p>
       <w:pPr>
@@ -2543,15 +2044,17 @@
           <w:shd w:val="clear" w:color="auto" w:fill="FFFFFF"/>
         </w:rPr>
       </w:pPr>
-      <w:r>
+    </w:p>
+    <w:p>
+      <w:pPr>
+        <w:pStyle w:val="Heading1"/>
         <w:rPr>
           <w:rStyle w:val="Strong"/>
           <w:rFonts w:ascii="Lato" w:hAnsi="Lato"/>
           <w:color w:val="2D3B45"/>
           <w:shd w:val="clear" w:color="auto" w:fill="FFFFFF"/>
         </w:rPr>
-        <w:t xml:space="preserve">2. </w:t>
-      </w:r>
+      </w:pPr>
       <w:r>
         <w:rPr>
           <w:rStyle w:val="Strong"/>
@@ -2559,9 +2062,209 @@
           <w:color w:val="2D3B45"/>
           <w:shd w:val="clear" w:color="auto" w:fill="FFFFFF"/>
         </w:rPr>
+        <w:t xml:space="preserve">2. </w:t>
+      </w:r>
+      <w:r>
+        <w:rPr>
+          <w:rStyle w:val="Strong"/>
+          <w:rFonts w:ascii="Lato" w:hAnsi="Lato"/>
+          <w:color w:val="2D3B45"/>
+          <w:shd w:val="clear" w:color="auto" w:fill="FFFFFF"/>
+        </w:rPr>
         <w:t>Methods to Improve Metrics:</w:t>
       </w:r>
     </w:p>
+    <w:p>
+      <w:pPr>
+        <w:pStyle w:val="Title"/>
+      </w:pPr>
+      <w:r>
+        <w:t xml:space="preserve">2.1 </w:t>
+      </w:r>
+      <w:r>
+        <w:t xml:space="preserve"> Analysis</w:t>
+      </w:r>
+      <w:r>
+        <w:t>:</w:t>
+      </w:r>
+    </w:p>
+    <w:p>
+      <w:pPr>
+        <w:pStyle w:val="NormalWeb"/>
+      </w:pPr>
+      <w:r>
+        <w:t>it is normal in some cases for the generated result to recommend something that wasn't explicitly retrieved in the top results, especially if the retrieval step did not find highly relevant contexts. However, in a well-functioning Retrieval-Augmented Generation (RAG) system, the retrieved contexts should ideally inform the generated answer closely.</w:t>
+      </w:r>
+    </w:p>
+    <w:p>
+      <w:pPr>
+        <w:pStyle w:val="Heading3"/>
+      </w:pPr>
+      <w:r>
+        <w:t>Understanding the Discrepancy</w:t>
+      </w:r>
+    </w:p>
+    <w:p>
+      <w:pPr>
+        <w:pStyle w:val="NormalWeb"/>
+        <w:numPr>
+          <w:ilvl w:val="0"/>
+          <w:numId w:val="13"/>
+        </w:numPr>
+      </w:pPr>
+      <w:r>
+        <w:rPr>
+          <w:rStyle w:val="Strong"/>
+        </w:rPr>
+        <w:t>Retrieval:</w:t>
+      </w:r>
+    </w:p>
+    <w:p>
+      <w:pPr>
+        <w:numPr>
+          <w:ilvl w:val="1"/>
+          <w:numId w:val="13"/>
+        </w:numPr>
+        <w:spacing w:before="100" w:beforeAutospacing="1" w:after="100" w:afterAutospacing="1"/>
+      </w:pPr>
+      <w:r>
+        <w:t>The retrieval step fetches documents or contexts that are semantically close to the query. However, in your example, it seems that the retrieval contexts are about a jazz song by Frank Sinatra rather than classical music, which indicates a potential mismatch in the retrieval process.</w:t>
+      </w:r>
+    </w:p>
+    <w:p>
+      <w:pPr>
+        <w:pStyle w:val="NormalWeb"/>
+        <w:numPr>
+          <w:ilvl w:val="0"/>
+          <w:numId w:val="13"/>
+        </w:numPr>
+      </w:pPr>
+      <w:r>
+        <w:rPr>
+          <w:rStyle w:val="Strong"/>
+        </w:rPr>
+        <w:t>Generation:</w:t>
+      </w:r>
+    </w:p>
+    <w:p>
+      <w:pPr>
+        <w:numPr>
+          <w:ilvl w:val="1"/>
+          <w:numId w:val="13"/>
+        </w:numPr>
+        <w:spacing w:before="100" w:beforeAutospacing="1" w:after="100" w:afterAutospacing="1"/>
+      </w:pPr>
+      <w:r>
+        <w:t>The generation step uses the retrieved contexts to craft a response. If the retrieved contexts do not adequately cover the query's topic, the language model might generate an answer based on its training data, which includes general knowledge, rather than the specific retrieved contexts.</w:t>
+      </w:r>
+    </w:p>
+    <w:p>
+      <w:pPr>
+        <w:pStyle w:val="Heading3"/>
+      </w:pPr>
+      <w:r>
+        <w:t>Improving the Retrieval Step</w:t>
+      </w:r>
+    </w:p>
+    <w:p>
+      <w:pPr>
+        <w:pStyle w:val="NormalWeb"/>
+      </w:pPr>
+      <w:r>
+        <w:t>To address this, we need to ensure that the retrieval step is more effective in fetching relevant contexts. Here’s how you can improve the process:</w:t>
+      </w:r>
+    </w:p>
+    <w:p>
+      <w:pPr>
+        <w:pStyle w:val="NormalWeb"/>
+        <w:numPr>
+          <w:ilvl w:val="0"/>
+          <w:numId w:val="14"/>
+        </w:numPr>
+      </w:pPr>
+      <w:r>
+        <w:rPr>
+          <w:rStyle w:val="Strong"/>
+        </w:rPr>
+        <w:t>Ensure Diverse and Relevant Data:</w:t>
+      </w:r>
+    </w:p>
+    <w:p>
+      <w:pPr>
+        <w:numPr>
+          <w:ilvl w:val="1"/>
+          <w:numId w:val="14"/>
+        </w:numPr>
+        <w:spacing w:before="100" w:beforeAutospacing="1" w:after="100" w:afterAutospacing="1"/>
+      </w:pPr>
+      <w:r>
+        <w:t>Verify that the data indexed in Pinecone includes a diverse range of entries covering different types of music suitable for various wedding moments.</w:t>
+      </w:r>
+    </w:p>
+    <w:p>
+      <w:pPr>
+        <w:pStyle w:val="NormalWeb"/>
+        <w:numPr>
+          <w:ilvl w:val="0"/>
+          <w:numId w:val="14"/>
+        </w:numPr>
+      </w:pPr>
+      <w:r>
+        <w:rPr>
+          <w:rStyle w:val="Strong"/>
+        </w:rPr>
+        <w:t>Fine-Tune the Query Embeddings:</w:t>
+      </w:r>
+    </w:p>
+    <w:p>
+      <w:pPr>
+        <w:numPr>
+          <w:ilvl w:val="1"/>
+          <w:numId w:val="14"/>
+        </w:numPr>
+        <w:spacing w:before="100" w:beforeAutospacing="1" w:after="100" w:afterAutospacing="1"/>
+      </w:pPr>
+      <w:r>
+        <w:t>Fine-tuning the embeddings or adjusting the query embedding generation process can help improve the relevance of the retrieved contexts.</w:t>
+      </w:r>
+    </w:p>
+    <w:p>
+      <w:pPr>
+        <w:pStyle w:val="NormalWeb"/>
+        <w:numPr>
+          <w:ilvl w:val="0"/>
+          <w:numId w:val="14"/>
+        </w:numPr>
+      </w:pPr>
+      <w:r>
+        <w:rPr>
+          <w:rStyle w:val="Strong"/>
+        </w:rPr>
+        <w:t>Increase the Number of Retrieved Contexts:</w:t>
+      </w:r>
+    </w:p>
+    <w:p>
+      <w:pPr>
+        <w:numPr>
+          <w:ilvl w:val="1"/>
+          <w:numId w:val="14"/>
+        </w:numPr>
+        <w:spacing w:before="100" w:beforeAutospacing="1" w:after="100" w:afterAutospacing="1"/>
+      </w:pPr>
+      <w:r>
+        <w:lastRenderedPageBreak/>
+        <w:t xml:space="preserve">Retrieve more contexts (e.g., </w:t>
+      </w:r>
+      <w:proofErr w:type="spellStart"/>
+      <w:r>
+        <w:t>top_k</w:t>
+      </w:r>
+      <w:proofErr w:type="spellEnd"/>
+      <w:r>
+        <w:t>=10 or more) and filter them for relevance before passing them to the generation step.</w:t>
+      </w:r>
+    </w:p>
+    <w:p/>
     <w:sectPr>
       <w:pgSz w:w="12240" w:h="15840"/>
       <w:pgMar w:top="1440" w:right="1440" w:bottom="1440" w:left="1440" w:header="720" w:footer="720" w:gutter="0"/>
@@ -3320,6 +3023,123 @@
     </w:lvl>
   </w:abstractNum>
   <w:abstractNum w:abstractNumId="5" w15:restartNumberingAfterBreak="0">
+    <w:nsid w:val="24CB37AC"/>
+    <w:multiLevelType w:val="multilevel"/>
+    <w:tmpl w:val="E3EEAB46"/>
+    <w:lvl w:ilvl="0">
+      <w:start w:val="1"/>
+      <w:numFmt w:val="decimal"/>
+      <w:lvlText w:val="%1."/>
+      <w:lvlJc w:val="left"/>
+      <w:pPr>
+        <w:tabs>
+          <w:tab w:val="num" w:pos="720"/>
+        </w:tabs>
+        <w:ind w:left="720" w:hanging="360"/>
+      </w:pPr>
+    </w:lvl>
+    <w:lvl w:ilvl="1">
+      <w:start w:val="1"/>
+      <w:numFmt w:val="bullet"/>
+      <w:lvlText w:val="o"/>
+      <w:lvlJc w:val="left"/>
+      <w:pPr>
+        <w:tabs>
+          <w:tab w:val="num" w:pos="1440"/>
+        </w:tabs>
+        <w:ind w:left="1440" w:hanging="360"/>
+      </w:pPr>
+      <w:rPr>
+        <w:rFonts w:ascii="Courier New" w:hAnsi="Courier New" w:hint="default"/>
+        <w:sz w:val="20"/>
+      </w:rPr>
+    </w:lvl>
+    <w:lvl w:ilvl="2" w:tentative="1">
+      <w:start w:val="1"/>
+      <w:numFmt w:val="decimal"/>
+      <w:lvlText w:val="%3."/>
+      <w:lvlJc w:val="left"/>
+      <w:pPr>
+        <w:tabs>
+          <w:tab w:val="num" w:pos="2160"/>
+        </w:tabs>
+        <w:ind w:left="2160" w:hanging="360"/>
+      </w:pPr>
+    </w:lvl>
+    <w:lvl w:ilvl="3" w:tentative="1">
+      <w:start w:val="1"/>
+      <w:numFmt w:val="decimal"/>
+      <w:lvlText w:val="%4."/>
+      <w:lvlJc w:val="left"/>
+      <w:pPr>
+        <w:tabs>
+          <w:tab w:val="num" w:pos="2880"/>
+        </w:tabs>
+        <w:ind w:left="2880" w:hanging="360"/>
+      </w:pPr>
+    </w:lvl>
+    <w:lvl w:ilvl="4" w:tentative="1">
+      <w:start w:val="1"/>
+      <w:numFmt w:val="decimal"/>
+      <w:lvlText w:val="%5."/>
+      <w:lvlJc w:val="left"/>
+      <w:pPr>
+        <w:tabs>
+          <w:tab w:val="num" w:pos="3600"/>
+        </w:tabs>
+        <w:ind w:left="3600" w:hanging="360"/>
+      </w:pPr>
+    </w:lvl>
+    <w:lvl w:ilvl="5" w:tentative="1">
+      <w:start w:val="1"/>
+      <w:numFmt w:val="decimal"/>
+      <w:lvlText w:val="%6."/>
+      <w:lvlJc w:val="left"/>
+      <w:pPr>
+        <w:tabs>
+          <w:tab w:val="num" w:pos="4320"/>
+        </w:tabs>
+        <w:ind w:left="4320" w:hanging="360"/>
+      </w:pPr>
+    </w:lvl>
+    <w:lvl w:ilvl="6" w:tentative="1">
+      <w:start w:val="1"/>
+      <w:numFmt w:val="decimal"/>
+      <w:lvlText w:val="%7."/>
+      <w:lvlJc w:val="left"/>
+      <w:pPr>
+        <w:tabs>
+          <w:tab w:val="num" w:pos="5040"/>
+        </w:tabs>
+        <w:ind w:left="5040" w:hanging="360"/>
+      </w:pPr>
+    </w:lvl>
+    <w:lvl w:ilvl="7" w:tentative="1">
+      <w:start w:val="1"/>
+      <w:numFmt w:val="decimal"/>
+      <w:lvlText w:val="%8."/>
+      <w:lvlJc w:val="left"/>
+      <w:pPr>
+        <w:tabs>
+          <w:tab w:val="num" w:pos="5760"/>
+        </w:tabs>
+        <w:ind w:left="5760" w:hanging="360"/>
+      </w:pPr>
+    </w:lvl>
+    <w:lvl w:ilvl="8" w:tentative="1">
+      <w:start w:val="1"/>
+      <w:numFmt w:val="decimal"/>
+      <w:lvlText w:val="%9."/>
+      <w:lvlJc w:val="left"/>
+      <w:pPr>
+        <w:tabs>
+          <w:tab w:val="num" w:pos="6480"/>
+        </w:tabs>
+        <w:ind w:left="6480" w:hanging="360"/>
+      </w:pPr>
+    </w:lvl>
+  </w:abstractNum>
+  <w:abstractNum w:abstractNumId="6" w15:restartNumberingAfterBreak="0">
     <w:nsid w:val="2638611C"/>
     <w:multiLevelType w:val="multilevel"/>
     <w:tmpl w:val="679C6318"/>
@@ -3468,7 +3288,7 @@
       </w:rPr>
     </w:lvl>
   </w:abstractNum>
-  <w:abstractNum w:abstractNumId="6" w15:restartNumberingAfterBreak="0">
+  <w:abstractNum w:abstractNumId="7" w15:restartNumberingAfterBreak="0">
     <w:nsid w:val="30072EAC"/>
     <w:multiLevelType w:val="multilevel"/>
     <w:tmpl w:val="682AAB06"/>
@@ -3617,7 +3437,7 @@
       </w:rPr>
     </w:lvl>
   </w:abstractNum>
-  <w:abstractNum w:abstractNumId="7" w15:restartNumberingAfterBreak="0">
+  <w:abstractNum w:abstractNumId="8" w15:restartNumberingAfterBreak="0">
     <w:nsid w:val="36550861"/>
     <w:multiLevelType w:val="multilevel"/>
     <w:tmpl w:val="5D8A0830"/>
@@ -3766,7 +3586,7 @@
       </w:rPr>
     </w:lvl>
   </w:abstractNum>
-  <w:abstractNum w:abstractNumId="8" w15:restartNumberingAfterBreak="0">
+  <w:abstractNum w:abstractNumId="9" w15:restartNumberingAfterBreak="0">
     <w:nsid w:val="63C43163"/>
     <w:multiLevelType w:val="multilevel"/>
     <w:tmpl w:val="C13CD09E"/>
@@ -3915,7 +3735,7 @@
       </w:rPr>
     </w:lvl>
   </w:abstractNum>
-  <w:abstractNum w:abstractNumId="9" w15:restartNumberingAfterBreak="0">
+  <w:abstractNum w:abstractNumId="10" w15:restartNumberingAfterBreak="0">
     <w:nsid w:val="64B545C8"/>
     <w:multiLevelType w:val="hybridMultilevel"/>
     <w:tmpl w:val="8EF03792"/>
@@ -4028,7 +3848,7 @@
       </w:rPr>
     </w:lvl>
   </w:abstractNum>
-  <w:abstractNum w:abstractNumId="10" w15:restartNumberingAfterBreak="0">
+  <w:abstractNum w:abstractNumId="11" w15:restartNumberingAfterBreak="0">
     <w:nsid w:val="65134E76"/>
     <w:multiLevelType w:val="multilevel"/>
     <w:tmpl w:val="7F86C462"/>
@@ -4177,7 +3997,7 @@
       </w:rPr>
     </w:lvl>
   </w:abstractNum>
-  <w:abstractNum w:abstractNumId="11" w15:restartNumberingAfterBreak="0">
+  <w:abstractNum w:abstractNumId="12" w15:restartNumberingAfterBreak="0">
     <w:nsid w:val="65C80936"/>
     <w:multiLevelType w:val="multilevel"/>
     <w:tmpl w:val="FD4E1D96"/>
@@ -4324,13 +4144,130 @@
         <w:rFonts w:ascii="Wingdings" w:hAnsi="Wingdings" w:hint="default"/>
         <w:sz w:val="20"/>
       </w:rPr>
+    </w:lvl>
+  </w:abstractNum>
+  <w:abstractNum w:abstractNumId="13" w15:restartNumberingAfterBreak="0">
+    <w:nsid w:val="6A74247B"/>
+    <w:multiLevelType w:val="multilevel"/>
+    <w:tmpl w:val="5366CA74"/>
+    <w:lvl w:ilvl="0">
+      <w:start w:val="1"/>
+      <w:numFmt w:val="decimal"/>
+      <w:lvlText w:val="%1."/>
+      <w:lvlJc w:val="left"/>
+      <w:pPr>
+        <w:tabs>
+          <w:tab w:val="num" w:pos="720"/>
+        </w:tabs>
+        <w:ind w:left="720" w:hanging="360"/>
+      </w:pPr>
+    </w:lvl>
+    <w:lvl w:ilvl="1">
+      <w:start w:val="1"/>
+      <w:numFmt w:val="bullet"/>
+      <w:lvlText w:val="o"/>
+      <w:lvlJc w:val="left"/>
+      <w:pPr>
+        <w:tabs>
+          <w:tab w:val="num" w:pos="1440"/>
+        </w:tabs>
+        <w:ind w:left="1440" w:hanging="360"/>
+      </w:pPr>
+      <w:rPr>
+        <w:rFonts w:ascii="Courier New" w:hAnsi="Courier New" w:hint="default"/>
+        <w:sz w:val="20"/>
+      </w:rPr>
+    </w:lvl>
+    <w:lvl w:ilvl="2" w:tentative="1">
+      <w:start w:val="1"/>
+      <w:numFmt w:val="decimal"/>
+      <w:lvlText w:val="%3."/>
+      <w:lvlJc w:val="left"/>
+      <w:pPr>
+        <w:tabs>
+          <w:tab w:val="num" w:pos="2160"/>
+        </w:tabs>
+        <w:ind w:left="2160" w:hanging="360"/>
+      </w:pPr>
+    </w:lvl>
+    <w:lvl w:ilvl="3" w:tentative="1">
+      <w:start w:val="1"/>
+      <w:numFmt w:val="decimal"/>
+      <w:lvlText w:val="%4."/>
+      <w:lvlJc w:val="left"/>
+      <w:pPr>
+        <w:tabs>
+          <w:tab w:val="num" w:pos="2880"/>
+        </w:tabs>
+        <w:ind w:left="2880" w:hanging="360"/>
+      </w:pPr>
+    </w:lvl>
+    <w:lvl w:ilvl="4" w:tentative="1">
+      <w:start w:val="1"/>
+      <w:numFmt w:val="decimal"/>
+      <w:lvlText w:val="%5."/>
+      <w:lvlJc w:val="left"/>
+      <w:pPr>
+        <w:tabs>
+          <w:tab w:val="num" w:pos="3600"/>
+        </w:tabs>
+        <w:ind w:left="3600" w:hanging="360"/>
+      </w:pPr>
+    </w:lvl>
+    <w:lvl w:ilvl="5" w:tentative="1">
+      <w:start w:val="1"/>
+      <w:numFmt w:val="decimal"/>
+      <w:lvlText w:val="%6."/>
+      <w:lvlJc w:val="left"/>
+      <w:pPr>
+        <w:tabs>
+          <w:tab w:val="num" w:pos="4320"/>
+        </w:tabs>
+        <w:ind w:left="4320" w:hanging="360"/>
+      </w:pPr>
+    </w:lvl>
+    <w:lvl w:ilvl="6" w:tentative="1">
+      <w:start w:val="1"/>
+      <w:numFmt w:val="decimal"/>
+      <w:lvlText w:val="%7."/>
+      <w:lvlJc w:val="left"/>
+      <w:pPr>
+        <w:tabs>
+          <w:tab w:val="num" w:pos="5040"/>
+        </w:tabs>
+        <w:ind w:left="5040" w:hanging="360"/>
+      </w:pPr>
+    </w:lvl>
+    <w:lvl w:ilvl="7" w:tentative="1">
+      <w:start w:val="1"/>
+      <w:numFmt w:val="decimal"/>
+      <w:lvlText w:val="%8."/>
+      <w:lvlJc w:val="left"/>
+      <w:pPr>
+        <w:tabs>
+          <w:tab w:val="num" w:pos="5760"/>
+        </w:tabs>
+        <w:ind w:left="5760" w:hanging="360"/>
+      </w:pPr>
+    </w:lvl>
+    <w:lvl w:ilvl="8" w:tentative="1">
+      <w:start w:val="1"/>
+      <w:numFmt w:val="decimal"/>
+      <w:lvlText w:val="%9."/>
+      <w:lvlJc w:val="left"/>
+      <w:pPr>
+        <w:tabs>
+          <w:tab w:val="num" w:pos="6480"/>
+        </w:tabs>
+        <w:ind w:left="6480" w:hanging="360"/>
+      </w:pPr>
     </w:lvl>
   </w:abstractNum>
   <w:num w:numId="1" w16cid:durableId="1666399040">
     <w:abstractNumId w:val="2"/>
   </w:num>
   <w:num w:numId="2" w16cid:durableId="1202088072">
-    <w:abstractNumId w:val="7"/>
+    <w:abstractNumId w:val="8"/>
   </w:num>
   <w:num w:numId="3" w16cid:durableId="1504667001">
     <w:abstractNumId w:val="0"/>
@@ -4339,13 +4276,13 @@
     <w:abstractNumId w:val="4"/>
   </w:num>
   <w:num w:numId="5" w16cid:durableId="1062411113">
-    <w:abstractNumId w:val="11"/>
+    <w:abstractNumId w:val="12"/>
   </w:num>
   <w:num w:numId="6" w16cid:durableId="1200047357">
-    <w:abstractNumId w:val="6"/>
+    <w:abstractNumId w:val="7"/>
   </w:num>
   <w:num w:numId="7" w16cid:durableId="763184873">
-    <w:abstractNumId w:val="10"/>
+    <w:abstractNumId w:val="11"/>
   </w:num>
   <w:num w:numId="8" w16cid:durableId="1226796436">
     <w:abstractNumId w:val="3"/>
@@ -4354,13 +4291,19 @@
     <w:abstractNumId w:val="1"/>
   </w:num>
   <w:num w:numId="10" w16cid:durableId="1933004362">
-    <w:abstractNumId w:val="8"/>
+    <w:abstractNumId w:val="9"/>
   </w:num>
   <w:num w:numId="11" w16cid:durableId="125512824">
-    <w:abstractNumId w:val="5"/>
+    <w:abstractNumId w:val="6"/>
   </w:num>
   <w:num w:numId="12" w16cid:durableId="1626890612">
-    <w:abstractNumId w:val="9"/>
+    <w:abstractNumId w:val="10"/>
+  </w:num>
+  <w:num w:numId="13" w16cid:durableId="883324906">
+    <w:abstractNumId w:val="13"/>
+  </w:num>
+  <w:num w:numId="14" w16cid:durableId="612441384">
+    <w:abstractNumId w:val="5"/>
   </w:num>
 </w:numbering>
 </file>
@@ -4761,6 +4704,12 @@
   <w:style w:type="paragraph" w:default="1" w:styleId="Normal">
     <w:name w:val="Normal"/>
     <w:qFormat/>
+    <w:rsid w:val="00DF0871"/>
+    <w:rPr>
+      <w:rFonts w:ascii="Times New Roman" w:eastAsia="Times New Roman" w:hAnsi="Times New Roman" w:cs="Times New Roman"/>
+      <w:kern w:val="0"/>
+      <w14:ligatures w14:val="none"/>
+    </w:rPr>
   </w:style>
   <w:style w:type="paragraph" w:styleId="Heading1">
     <w:name w:val="heading 1"/>
@@ -4795,13 +4744,10 @@
       <w:outlineLvl w:val="2"/>
     </w:pPr>
     <w:rPr>
-      <w:rFonts w:ascii="Times New Roman" w:eastAsia="Times New Roman" w:hAnsi="Times New Roman" w:cs="Times New Roman"/>
       <w:b/>
       <w:bCs/>
-      <w:kern w:val="0"/>
       <w:sz w:val="27"/>
       <w:szCs w:val="27"/>
-      <w14:ligatures w14:val="none"/>
     </w:rPr>
   </w:style>
   <w:style w:type="character" w:default="1" w:styleId="DefaultParagraphFont">
@@ -4857,11 +4803,6 @@
     <w:pPr>
       <w:spacing w:before="100" w:beforeAutospacing="1" w:after="100" w:afterAutospacing="1"/>
     </w:pPr>
-    <w:rPr>
-      <w:rFonts w:ascii="Times New Roman" w:eastAsia="Times New Roman" w:hAnsi="Times New Roman" w:cs="Times New Roman"/>
-      <w:kern w:val="0"/>
-      <w14:ligatures w14:val="none"/>
-    </w:rPr>
   </w:style>
   <w:style w:type="character" w:styleId="Strong">
     <w:name w:val="Strong"/>

</xml_diff>

<commit_message>
Try a new retriever to improve the retrieval relevant
</commit_message>
<xml_diff>
--- a/Report-performance metrics calculation.docx
+++ b/Report-performance metrics calculation.docx
@@ -1867,6 +1867,22 @@
       </w:r>
       <w:r>
         <w:t xml:space="preserve"> Measure the response time for each query.</w:t>
+      </w:r>
+    </w:p>
+    <w:p>
+      <w:pPr>
+        <w:numPr>
+          <w:ilvl w:val="0"/>
+          <w:numId w:val="11"/>
+        </w:numPr>
+        <w:spacing w:before="100" w:beforeAutospacing="1" w:after="100" w:afterAutospacing="1"/>
+      </w:pPr>
+      <w:r>
+        <w:rPr>
+          <w:b/>
+          <w:bCs/>
+        </w:rPr>
+        <w:t>Aver</w:t>
       </w:r>
     </w:p>
     <w:p>

</xml_diff>